<commit_message>
AI percentage checked and fixed by Avela
</commit_message>
<xml_diff>
--- a/VHMHC300 Final Document/Latest Document - BIT Group - VMHC300 QIP Group Project.docx
+++ b/VHMHC300 Final Document/Latest Document - BIT Group - VMHC300 QIP Group Project.docx
@@ -897,7 +897,13 @@
             <w:rPr>
               <w:rFonts w:ascii="Arial" w:hAnsi="Arial" w:cs="Arial"/>
             </w:rPr>
-            <w:t>This project explores the implementation of a Clinical Decision Support System (CDSS) designed to assist healthcare practitioners, particularly in oncology wards, by analysing patient symptoms and providing diagnostic alerts and treatment recommendations. The system aims to streamline cancer diagnosis, reduce diagnostic errors, and enhance the quality of care by alerting practitioners when patients exhibit cancer-related symptoms. The pre-implementation phase involved testing a high-fidelity prototype with nursing students and staff, gathering feedback through interviews and questionnaires to evaluate the system's feasibility. Results showed that while younger staff were more receptive to adopting the CDSS, there were concerns about data security, system accuracy, and training needs. Despite constraints such as limited access to hospital wards for testing, the project provided valuable insights into how the CDSS could improve patient outcomes and foster more efficient healthcare delivery. The CDSS holds promise for enhancing early diagnosis and personalized care in oncology, and with further refinement, could be applied to other healthcare settings.</w:t>
+            <w:t>In this research, we investigated how a Clinical Decision Support System (CDSS) can support doctors and nurses, especially in cancer wards. The system assists them in assessing patient symptoms and offers treatment suggestions and diagnostic alerts. By notifying doctors when patients show signs of cancer, the system aims to improve patient care, reduce errors in diagnosis, and speed up the process of identifying the disease. Feedback was collected through interviews and questionnaires. While younger staff were more open to using the CDSS, some concerns were raised about data security, how accurate the system is, and the need for proper training. Although we faced some limitations in testing because we couldn’t access hospital wards, the study provided valuable insights into how the CDSS could help improve patient care and make healthcare delivery more efficient. With further development, this system could also be useful in other areas of healthcare, not just cancer treatment</w:t>
+          </w:r>
+          <w:r>
+            <w:rPr>
+              <w:rFonts w:ascii="Arial" w:hAnsi="Arial" w:cs="Arial"/>
+            </w:rPr>
+            <w:t>.</w:t>
           </w:r>
           <w:r>
             <w:rPr>
@@ -4404,11 +4410,11 @@
           <w:szCs w:val="32"/>
         </w:rPr>
       </w:pPr>
-      <w:bookmarkStart w:id="9" w:name="_Toc164344144"/>
-      <w:bookmarkStart w:id="10" w:name="_Toc166867561"/>
-      <w:bookmarkStart w:id="11" w:name="_Toc180413365"/>
-      <w:bookmarkStart w:id="12" w:name="_Hlk165118508"/>
-      <w:bookmarkStart w:id="13" w:name="_Toc164344145"/>
+      <w:bookmarkStart w:id="9" w:name="_Hlk165118508"/>
+      <w:bookmarkStart w:id="10" w:name="_Toc164344145"/>
+      <w:bookmarkStart w:id="11" w:name="_Toc164344144"/>
+      <w:bookmarkStart w:id="12" w:name="_Toc166867561"/>
+      <w:bookmarkStart w:id="13" w:name="_Toc180413365"/>
       <w:r>
         <w:rPr>
           <w:rFonts w:ascii="Arial" w:hAnsi="Arial" w:cs="Arial"/>
@@ -4417,9 +4423,9 @@
         </w:rPr>
         <w:t>3.QUALITY STANDARD(S) APPLICABLE TO REPORT / PROJECT</w:t>
       </w:r>
-      <w:bookmarkEnd w:id="9"/>
-      <w:bookmarkEnd w:id="10"/>
       <w:bookmarkEnd w:id="11"/>
+      <w:bookmarkEnd w:id="12"/>
+      <w:bookmarkEnd w:id="13"/>
     </w:p>
     <w:p>
       <w:pPr>
@@ -4432,160 +4438,7 @@
         <w:rPr>
           <w:rFonts w:ascii="Arial" w:hAnsi="Arial" w:cs="Arial"/>
         </w:rPr>
-        <w:t xml:space="preserve">Quality standards </w:t>
-      </w:r>
-      <w:r>
-        <w:rPr>
-          <w:rFonts w:ascii="Arial" w:hAnsi="Arial" w:cs="Arial"/>
-        </w:rPr>
-        <w:t>are vital</w:t>
-      </w:r>
-      <w:r>
-        <w:rPr>
-          <w:rFonts w:ascii="Arial" w:hAnsi="Arial" w:cs="Arial"/>
-        </w:rPr>
-        <w:t xml:space="preserve"> in ensuring consistency, adherence to best practices, and international compatibility across various fields</w:t>
-      </w:r>
-      <w:sdt>
-        <w:sdtPr>
-          <w:rPr>
-            <w:rFonts w:ascii="Arial" w:eastAsia="Times New Roman" w:hAnsi="Arial" w:cs="Arial"/>
-            <w:lang w:eastAsia="en-ZA"/>
-          </w:rPr>
-          <w:id w:val="-370065835"/>
-          <w:citation/>
-        </w:sdtPr>
-        <w:sdtContent>
-          <w:r>
-            <w:rPr>
-              <w:rFonts w:ascii="Arial" w:hAnsi="Arial" w:cs="Arial"/>
-            </w:rPr>
-            <w:fldChar w:fldCharType="begin"/>
-          </w:r>
-          <w:r>
-            <w:rPr>
-              <w:rFonts w:ascii="Arial" w:eastAsia="Times New Roman" w:hAnsi="Arial" w:cs="Arial"/>
-              <w:lang w:eastAsia="en-ZA"/>
-            </w:rPr>
-            <w:instrText xml:space="preserve"> CITATION Jer20 \l 7177 </w:instrText>
-          </w:r>
-          <w:r>
-            <w:rPr>
-              <w:rFonts w:ascii="Arial" w:hAnsi="Arial" w:cs="Arial"/>
-            </w:rPr>
-            <w:fldChar w:fldCharType="separate"/>
-          </w:r>
-          <w:r>
-            <w:rPr>
-              <w:rFonts w:ascii="Arial" w:eastAsia="Times New Roman" w:hAnsi="Arial" w:cs="Arial"/>
-              <w:noProof/>
-              <w:lang w:eastAsia="en-ZA"/>
-            </w:rPr>
-            <w:t xml:space="preserve"> (Jerry, 2020)</w:t>
-          </w:r>
-          <w:r>
-            <w:rPr>
-              <w:rFonts w:ascii="Arial" w:hAnsi="Arial" w:cs="Arial"/>
-            </w:rPr>
-            <w:fldChar w:fldCharType="end"/>
-          </w:r>
-        </w:sdtContent>
-      </w:sdt>
-      <w:r>
-        <w:rPr>
-          <w:rFonts w:ascii="Arial" w:eastAsia="Times New Roman" w:hAnsi="Arial" w:cs="Arial"/>
-          <w:lang w:eastAsia="en-ZA"/>
-        </w:rPr>
-        <w:t>.</w:t>
-      </w:r>
-      <w:r>
-        <w:rPr>
-          <w:rFonts w:ascii="Arial" w:hAnsi="Arial" w:cs="Arial"/>
-        </w:rPr>
-        <w:t xml:space="preserve"> </w:t>
-      </w:r>
-      <w:r>
-        <w:rPr>
-          <w:rFonts w:ascii="Arial" w:eastAsia="Times New Roman" w:hAnsi="Arial" w:cs="Arial"/>
-          <w:lang w:eastAsia="en-ZA"/>
-        </w:rPr>
-        <w:t>The goals of cancer diagnosis and treatment programs are to provide the highest quality of life for cancer survivors while also trying to cure or significantly prolong the lives of patients</w:t>
-      </w:r>
-      <w:sdt>
-        <w:sdtPr>
-          <w:rPr>
-            <w:rFonts w:ascii="Arial" w:eastAsia="Times New Roman" w:hAnsi="Arial" w:cs="Arial"/>
-            <w:lang w:eastAsia="en-ZA"/>
-          </w:rPr>
-          <w:id w:val="-510997461"/>
-          <w:citation/>
-        </w:sdtPr>
-        <w:sdtContent>
-          <w:r>
-            <w:rPr>
-              <w:rFonts w:ascii="Arial" w:hAnsi="Arial" w:cs="Arial"/>
-            </w:rPr>
-            <w:fldChar w:fldCharType="begin"/>
-          </w:r>
-          <w:r>
-            <w:rPr>
-              <w:rFonts w:ascii="Arial" w:eastAsia="Times New Roman" w:hAnsi="Arial" w:cs="Arial"/>
-              <w:lang w:eastAsia="en-ZA"/>
-            </w:rPr>
-            <w:instrText xml:space="preserve"> CITATION Wor24 \l 7177 </w:instrText>
-          </w:r>
-          <w:r>
-            <w:rPr>
-              <w:rFonts w:ascii="Arial" w:hAnsi="Arial" w:cs="Arial"/>
-            </w:rPr>
-            <w:fldChar w:fldCharType="separate"/>
-          </w:r>
-          <w:r>
-            <w:rPr>
-              <w:rFonts w:ascii="Arial" w:eastAsia="Times New Roman" w:hAnsi="Arial" w:cs="Arial"/>
-              <w:noProof/>
-              <w:lang w:eastAsia="en-ZA"/>
-            </w:rPr>
-            <w:t xml:space="preserve"> (Organization, 2024)</w:t>
-          </w:r>
-          <w:r>
-            <w:rPr>
-              <w:rFonts w:ascii="Arial" w:hAnsi="Arial" w:cs="Arial"/>
-            </w:rPr>
-            <w:fldChar w:fldCharType="end"/>
-          </w:r>
-        </w:sdtContent>
-      </w:sdt>
-      <w:r>
-        <w:rPr>
-          <w:rFonts w:ascii="Arial" w:eastAsia="Times New Roman" w:hAnsi="Arial" w:cs="Arial"/>
-          <w:lang w:eastAsia="en-ZA"/>
-        </w:rPr>
-        <w:t xml:space="preserve">. </w:t>
-      </w:r>
-      <w:r>
-        <w:rPr>
-          <w:rFonts w:ascii="Arial" w:hAnsi="Arial" w:cs="Arial"/>
-        </w:rPr>
-        <w:t>We must uphold these standards as we implement the Clinical Decision Support System (CDSS) tailored for cancer care</w:t>
-      </w:r>
-      <w:r>
-        <w:rPr>
-          <w:rFonts w:ascii="Arial" w:hAnsi="Arial" w:cs="Arial"/>
-        </w:rPr>
-        <w:t xml:space="preserve">. </w:t>
-      </w:r>
-      <w:r>
-        <w:rPr>
-          <w:rFonts w:ascii="Arial" w:hAnsi="Arial" w:cs="Arial"/>
-        </w:rPr>
-        <w:t>This section</w:t>
-      </w:r>
-      <w:r>
-        <w:rPr>
-          <w:rFonts w:ascii="Arial" w:hAnsi="Arial" w:cs="Arial"/>
-        </w:rPr>
-        <w:t xml:space="preserve"> will focus on several standards nurses must adhere to when treating and diagnosing cancer.</w:t>
+        <w:t>Quality standards ensure that things are done the same way every time, support best practices, and encourage teamwork in different areas (Jerry, 2020). Besides working to prevent illness, cancer diagnosis and treatment programs also focus on improving the quality of life for those who have survived cancer. (Organization, 2024). Establishing certain standards is crucial as we implement the Clinical Decision Support System (CDSS), which is designed for treating cancer. The main rules that nurses must adhere to when diagnosing and treating cancer will be emphasized in this section.</w:t>
       </w:r>
     </w:p>
     <w:p>
@@ -4619,163 +4472,14 @@
         <w:rPr>
           <w:rFonts w:ascii="Arial" w:hAnsi="Arial" w:cs="Arial"/>
         </w:rPr>
-        <w:t>The National Cancer Control Program (NCCP) is a comprehensive framework developed by the government to address the prevention, early detection, diagnosis, treatment, and palliative care of cancer within a country</w:t>
-      </w:r>
-      <w:sdt>
-        <w:sdtPr>
-          <w:rPr>
-            <w:rFonts w:ascii="Arial" w:hAnsi="Arial" w:cs="Arial"/>
-          </w:rPr>
-          <w:id w:val="-717514401"/>
-          <w:citation/>
-        </w:sdtPr>
-        <w:sdtContent>
-          <w:r>
-            <w:rPr>
-              <w:rFonts w:ascii="Arial" w:hAnsi="Arial" w:cs="Arial"/>
-            </w:rPr>
-            <w:fldChar w:fldCharType="begin"/>
-          </w:r>
-          <w:r>
-            <w:rPr>
-              <w:rFonts w:ascii="Arial" w:hAnsi="Arial" w:cs="Arial"/>
-            </w:rPr>
-            <w:instrText xml:space="preserve"> CITATION Int23 \l 7177 </w:instrText>
-          </w:r>
-          <w:r>
-            <w:rPr>
-              <w:rFonts w:ascii="Arial" w:hAnsi="Arial" w:cs="Arial"/>
-            </w:rPr>
-            <w:fldChar w:fldCharType="separate"/>
-          </w:r>
-          <w:r>
-            <w:rPr>
-              <w:rFonts w:ascii="Arial" w:hAnsi="Arial" w:cs="Arial"/>
-              <w:noProof/>
-            </w:rPr>
-            <w:t xml:space="preserve"> (Agency, 2023)</w:t>
-          </w:r>
-          <w:r>
-            <w:rPr>
-              <w:rFonts w:ascii="Arial" w:hAnsi="Arial" w:cs="Arial"/>
-            </w:rPr>
-            <w:fldChar w:fldCharType="end"/>
-          </w:r>
-        </w:sdtContent>
-      </w:sdt>
-      <w:r>
-        <w:rPr>
-          <w:rFonts w:ascii="Arial" w:hAnsi="Arial" w:cs="Arial"/>
-        </w:rPr>
-        <w:t>. It typically includes strategic plans, policies, and initiatives aimed at reducing the burden of cancer and improving outcomes for patients</w:t>
-      </w:r>
-      <w:sdt>
-        <w:sdtPr>
-          <w:rPr>
-            <w:rFonts w:ascii="Arial" w:hAnsi="Arial" w:cs="Arial"/>
-          </w:rPr>
-          <w:id w:val="725574615"/>
-          <w:citation/>
-        </w:sdtPr>
-        <w:sdtContent>
-          <w:r>
-            <w:rPr>
-              <w:rFonts w:ascii="Arial" w:hAnsi="Arial" w:cs="Arial"/>
-            </w:rPr>
-            <w:fldChar w:fldCharType="begin"/>
-          </w:r>
-          <w:r>
-            <w:rPr>
-              <w:rFonts w:ascii="Arial" w:hAnsi="Arial" w:cs="Arial"/>
-            </w:rPr>
-            <w:instrText xml:space="preserve"> CITATION Nat232 \l 7177 </w:instrText>
-          </w:r>
-          <w:r>
-            <w:rPr>
-              <w:rFonts w:ascii="Arial" w:hAnsi="Arial" w:cs="Arial"/>
-            </w:rPr>
-            <w:fldChar w:fldCharType="separate"/>
-          </w:r>
-          <w:r>
-            <w:rPr>
-              <w:rFonts w:ascii="Arial" w:hAnsi="Arial" w:cs="Arial"/>
-              <w:noProof/>
-            </w:rPr>
-            <w:t xml:space="preserve"> (Programme, 2023)</w:t>
-          </w:r>
-          <w:r>
-            <w:rPr>
-              <w:rFonts w:ascii="Arial" w:hAnsi="Arial" w:cs="Arial"/>
-            </w:rPr>
-            <w:fldChar w:fldCharType="end"/>
-          </w:r>
-        </w:sdtContent>
-      </w:sdt>
-      <w:r>
-        <w:rPr>
-          <w:rFonts w:ascii="Arial" w:hAnsi="Arial" w:cs="Arial"/>
-        </w:rPr>
-        <w:t xml:space="preserve">. In practice, the NCCP defines fundamental goals and priorities for cancer control, including but not limited to advocating for healthy lifestyles to prevent cancer, putting screening programs into place for early detection, guaranteeing access to high-quality medical care and supportive services, and strengthening research and surveillance initiatives to track cancer patterns. </w:t>
-      </w:r>
-      <w:sdt>
-        <w:sdtPr>
-          <w:rPr>
-            <w:rFonts w:ascii="Arial" w:hAnsi="Arial" w:cs="Arial"/>
-          </w:rPr>
-          <w:id w:val="-927260508"/>
-          <w:citation/>
-        </w:sdtPr>
-        <w:sdtContent>
-          <w:r>
-            <w:rPr>
-              <w:rFonts w:ascii="Arial" w:hAnsi="Arial" w:cs="Arial"/>
-            </w:rPr>
-            <w:fldChar w:fldCharType="begin"/>
-          </w:r>
-          <w:r>
-            <w:rPr>
-              <w:rFonts w:ascii="Arial" w:hAnsi="Arial" w:cs="Arial"/>
-            </w:rPr>
-            <w:instrText xml:space="preserve"> CITATION Nat24 \l 7177 </w:instrText>
-          </w:r>
-          <w:r>
-            <w:rPr>
-              <w:rFonts w:ascii="Arial" w:hAnsi="Arial" w:cs="Arial"/>
-            </w:rPr>
-            <w:fldChar w:fldCharType="separate"/>
-          </w:r>
-          <w:r>
-            <w:rPr>
-              <w:rFonts w:ascii="Arial" w:hAnsi="Arial" w:cs="Arial"/>
-              <w:noProof/>
-            </w:rPr>
-            <w:t>(Technicians, 2024)</w:t>
-          </w:r>
-          <w:r>
-            <w:rPr>
-              <w:rFonts w:ascii="Arial" w:hAnsi="Arial" w:cs="Arial"/>
-            </w:rPr>
-            <w:fldChar w:fldCharType="end"/>
-          </w:r>
-        </w:sdtContent>
-      </w:sdt>
-      <w:r>
-        <w:rPr>
-          <w:rFonts w:ascii="Arial" w:hAnsi="Arial" w:cs="Arial"/>
-        </w:rPr>
-        <w:t xml:space="preserve">. Overall, the NCCP serves as a guiding framework to ensure a coordinated and comprehensive approach to cancer control, to reduce the incidence and mortality of cancer, </w:t>
-      </w:r>
-      <w:r>
-        <w:rPr>
-          <w:rFonts w:ascii="Arial" w:hAnsi="Arial" w:cs="Arial"/>
-        </w:rPr>
-        <w:t>to improve</w:t>
-      </w:r>
-      <w:r>
-        <w:rPr>
-          <w:rFonts w:ascii="Arial" w:hAnsi="Arial" w:cs="Arial"/>
-        </w:rPr>
-        <w:t xml:space="preserve"> the quality of life for cancer patients and survivors, and to mitigate the social and economic impact of the disease on individuals and society.</w:t>
+        <w:t xml:space="preserve">The government created a plan called the National Cancer Control Program (NCCP) to focus on preventing cancer, finding it early, and providing treatment and care for patients across the country (Agency, 2023). This program includes strategies, policies, and initiatives designed to reduce the effects of cancer and improve patient outcomes (Programme, 2023). The NCCP focuses on important goals for managing cancer, such as encouraging healthy lifestyles to help prevent it, starting screening programs for early detection, ensuring that people have access to quality care and support, and boosting research to track cancer trends (Technicians, 2024). Overall, the NCCP provides a strong framework for a more coordinated and unified approach to cancer control. It aims to </w:t>
+      </w:r>
+      <w:r>
+        <w:rPr>
+          <w:rFonts w:ascii="Arial" w:hAnsi="Arial" w:cs="Arial"/>
+        </w:rPr>
+        <w:lastRenderedPageBreak/>
+        <w:t>lower cancer rates and deaths, improve the quality of life for patients and survivors, and lessen the social and economic impact of the disease on individuals and communities.</w:t>
       </w:r>
     </w:p>
     <w:p>
@@ -4818,307 +4522,7 @@
         <w:rPr>
           <w:rFonts w:ascii="Arial" w:hAnsi="Arial" w:cs="Arial"/>
         </w:rPr>
-        <w:t>The South African Nursing Council (SANC) guidelines provide a framework for nurses delivering cancer care, ensuring high standards of practice and patient-centred care</w:t>
-      </w:r>
-      <w:sdt>
-        <w:sdtPr>
-          <w:rPr>
-            <w:rFonts w:ascii="Arial" w:hAnsi="Arial" w:cs="Arial"/>
-          </w:rPr>
-          <w:id w:val="216101167"/>
-          <w:citation/>
-        </w:sdtPr>
-        <w:sdtContent>
-          <w:r>
-            <w:rPr>
-              <w:rFonts w:ascii="Arial" w:hAnsi="Arial" w:cs="Arial"/>
-            </w:rPr>
-            <w:fldChar w:fldCharType="begin"/>
-          </w:r>
-          <w:r>
-            <w:rPr>
-              <w:rFonts w:ascii="Arial" w:hAnsi="Arial" w:cs="Arial"/>
-            </w:rPr>
-            <w:instrText xml:space="preserve">CITATION Sou20 \l 7177 </w:instrText>
-          </w:r>
-          <w:r>
-            <w:rPr>
-              <w:rFonts w:ascii="Arial" w:hAnsi="Arial" w:cs="Arial"/>
-            </w:rPr>
-            <w:fldChar w:fldCharType="separate"/>
-          </w:r>
-          <w:r>
-            <w:rPr>
-              <w:rFonts w:ascii="Arial" w:hAnsi="Arial" w:cs="Arial"/>
-              <w:noProof/>
-            </w:rPr>
-            <w:t xml:space="preserve"> (Council S. A., 2020)</w:t>
-          </w:r>
-          <w:r>
-            <w:rPr>
-              <w:rFonts w:ascii="Arial" w:hAnsi="Arial" w:cs="Arial"/>
-            </w:rPr>
-            <w:fldChar w:fldCharType="end"/>
-          </w:r>
-        </w:sdtContent>
-      </w:sdt>
-      <w:r>
-        <w:rPr>
-          <w:rFonts w:ascii="Arial" w:hAnsi="Arial" w:cs="Arial"/>
-        </w:rPr>
-        <w:t>.</w:t>
-      </w:r>
-      <w:r>
-        <w:rPr>
-          <w:rFonts w:ascii="Arial" w:hAnsi="Arial" w:cs="Arial"/>
-        </w:rPr>
-        <w:t xml:space="preserve"> </w:t>
-      </w:r>
-      <w:r>
-        <w:rPr>
-          <w:rFonts w:ascii="Arial" w:hAnsi="Arial" w:cs="Arial"/>
-        </w:rPr>
-        <w:t>Nurses speciali</w:t>
-      </w:r>
-      <w:r>
-        <w:rPr>
-          <w:rFonts w:ascii="Arial" w:hAnsi="Arial" w:cs="Arial"/>
-        </w:rPr>
-        <w:t>s</w:t>
-      </w:r>
-      <w:r>
-        <w:rPr>
-          <w:rFonts w:ascii="Arial" w:hAnsi="Arial" w:cs="Arial"/>
-        </w:rPr>
-        <w:t>ing in oncology undergo speciali</w:t>
-      </w:r>
-      <w:r>
-        <w:rPr>
-          <w:rFonts w:ascii="Arial" w:hAnsi="Arial" w:cs="Arial"/>
-        </w:rPr>
-        <w:t>s</w:t>
-      </w:r>
-      <w:r>
-        <w:rPr>
-          <w:rFonts w:ascii="Arial" w:hAnsi="Arial" w:cs="Arial"/>
-        </w:rPr>
-        <w:t>ed education and training, adhering to the scope of practice outlined by SANC</w:t>
-      </w:r>
-      <w:sdt>
-        <w:sdtPr>
-          <w:rPr>
-            <w:rFonts w:ascii="Arial" w:hAnsi="Arial" w:cs="Arial"/>
-          </w:rPr>
-          <w:id w:val="-1795057278"/>
-          <w:citation/>
-        </w:sdtPr>
-        <w:sdtContent>
-          <w:r>
-            <w:rPr>
-              <w:rFonts w:ascii="Arial" w:hAnsi="Arial" w:cs="Arial"/>
-            </w:rPr>
-            <w:fldChar w:fldCharType="begin"/>
-          </w:r>
-          <w:r>
-            <w:rPr>
-              <w:rFonts w:ascii="Arial" w:hAnsi="Arial" w:cs="Arial"/>
-            </w:rPr>
-            <w:instrText xml:space="preserve">CITATION Cou23 \l 7177 </w:instrText>
-          </w:r>
-          <w:r>
-            <w:rPr>
-              <w:rFonts w:ascii="Arial" w:hAnsi="Arial" w:cs="Arial"/>
-            </w:rPr>
-            <w:fldChar w:fldCharType="separate"/>
-          </w:r>
-          <w:r>
-            <w:rPr>
-              <w:rFonts w:ascii="Arial" w:hAnsi="Arial" w:cs="Arial"/>
-              <w:noProof/>
-            </w:rPr>
-            <w:t xml:space="preserve"> (Staff, 2023)</w:t>
-          </w:r>
-          <w:r>
-            <w:rPr>
-              <w:rFonts w:ascii="Arial" w:hAnsi="Arial" w:cs="Arial"/>
-            </w:rPr>
-            <w:fldChar w:fldCharType="end"/>
-          </w:r>
-        </w:sdtContent>
-      </w:sdt>
-      <w:r>
-        <w:rPr>
-          <w:rFonts w:ascii="Arial" w:hAnsi="Arial" w:cs="Arial"/>
-        </w:rPr>
-        <w:t>. They uphold ethical principles in their interactions with cancer patients, respecting autonomy and promoting informed decision-making</w:t>
-      </w:r>
-      <w:sdt>
-        <w:sdtPr>
-          <w:rPr>
-            <w:rFonts w:ascii="Arial" w:hAnsi="Arial" w:cs="Arial"/>
-          </w:rPr>
-          <w:id w:val="-587858488"/>
-          <w:citation/>
-        </w:sdtPr>
-        <w:sdtContent>
-          <w:r>
-            <w:rPr>
-              <w:rFonts w:ascii="Arial" w:hAnsi="Arial" w:cs="Arial"/>
-            </w:rPr>
-            <w:fldChar w:fldCharType="begin"/>
-          </w:r>
-          <w:r>
-            <w:rPr>
-              <w:rFonts w:ascii="Arial" w:hAnsi="Arial" w:cs="Arial"/>
-            </w:rPr>
-            <w:instrText xml:space="preserve"> CITATION Mar24 \l 7177 </w:instrText>
-          </w:r>
-          <w:r>
-            <w:rPr>
-              <w:rFonts w:ascii="Arial" w:hAnsi="Arial" w:cs="Arial"/>
-            </w:rPr>
-            <w:fldChar w:fldCharType="separate"/>
-          </w:r>
-          <w:r>
-            <w:rPr>
-              <w:rFonts w:ascii="Arial" w:hAnsi="Arial" w:cs="Arial"/>
-              <w:noProof/>
-            </w:rPr>
-            <w:t xml:space="preserve"> (Mary Johnson, 2024)</w:t>
-          </w:r>
-          <w:r>
-            <w:rPr>
-              <w:rFonts w:ascii="Arial" w:hAnsi="Arial" w:cs="Arial"/>
-            </w:rPr>
-            <w:fldChar w:fldCharType="end"/>
-          </w:r>
-        </w:sdtContent>
-      </w:sdt>
-      <w:r>
-        <w:rPr>
-          <w:rFonts w:ascii="Arial" w:hAnsi="Arial" w:cs="Arial"/>
-        </w:rPr>
-        <w:t>. Continuous professional development is encouraged to keep nurses updated on advancements in cancer care</w:t>
-      </w:r>
-      <w:sdt>
-        <w:sdtPr>
-          <w:rPr>
-            <w:rFonts w:ascii="Arial" w:hAnsi="Arial" w:cs="Arial"/>
-          </w:rPr>
-          <w:id w:val="-2113500745"/>
-          <w:citation/>
-        </w:sdtPr>
-        <w:sdtContent>
-          <w:r>
-            <w:rPr>
-              <w:rFonts w:ascii="Arial" w:hAnsi="Arial" w:cs="Arial"/>
-            </w:rPr>
-            <w:fldChar w:fldCharType="begin"/>
-          </w:r>
-          <w:r>
-            <w:rPr>
-              <w:rFonts w:ascii="Arial" w:hAnsi="Arial" w:cs="Arial"/>
-            </w:rPr>
-            <w:instrText xml:space="preserve"> CITATION JUL06 \l 7177 </w:instrText>
-          </w:r>
-          <w:r>
-            <w:rPr>
-              <w:rFonts w:ascii="Arial" w:hAnsi="Arial" w:cs="Arial"/>
-            </w:rPr>
-            <w:fldChar w:fldCharType="separate"/>
-          </w:r>
-          <w:r>
-            <w:rPr>
-              <w:rFonts w:ascii="Arial" w:hAnsi="Arial" w:cs="Arial"/>
-              <w:noProof/>
-            </w:rPr>
-            <w:t xml:space="preserve"> (DAVIDS, 2006)</w:t>
-          </w:r>
-          <w:r>
-            <w:rPr>
-              <w:rFonts w:ascii="Arial" w:hAnsi="Arial" w:cs="Arial"/>
-            </w:rPr>
-            <w:fldChar w:fldCharType="end"/>
-          </w:r>
-        </w:sdtContent>
-      </w:sdt>
-      <w:r>
-        <w:rPr>
-          <w:rFonts w:ascii="Arial" w:hAnsi="Arial" w:cs="Arial"/>
-        </w:rPr>
-        <w:t xml:space="preserve">. Collaborative teamwork with healthcare professionals ensures holistic and coordinated care throughout the cancer journey, ultimately </w:t>
-      </w:r>
-      <w:r>
-        <w:rPr>
-          <w:rFonts w:ascii="Arial" w:hAnsi="Arial" w:cs="Arial"/>
-        </w:rPr>
-        <w:t>improving</w:t>
-      </w:r>
-      <w:r>
-        <w:rPr>
-          <w:rFonts w:ascii="Arial" w:hAnsi="Arial" w:cs="Arial"/>
-        </w:rPr>
-        <w:t xml:space="preserve"> </w:t>
-      </w:r>
-      <w:r>
-        <w:rPr>
-          <w:rFonts w:ascii="Arial" w:hAnsi="Arial" w:cs="Arial"/>
-        </w:rPr>
-        <w:t>patient outcome</w:t>
-      </w:r>
-      <w:r>
-        <w:rPr>
-          <w:rFonts w:ascii="Arial" w:hAnsi="Arial" w:cs="Arial"/>
-        </w:rPr>
-        <w:t>s across South Africa</w:t>
-      </w:r>
-      <w:sdt>
-        <w:sdtPr>
-          <w:rPr>
-            <w:rFonts w:ascii="Arial" w:hAnsi="Arial" w:cs="Arial"/>
-          </w:rPr>
-          <w:id w:val="549497830"/>
-          <w:citation/>
-        </w:sdtPr>
-        <w:sdtContent>
-          <w:r>
-            <w:rPr>
-              <w:rFonts w:ascii="Arial" w:hAnsi="Arial" w:cs="Arial"/>
-            </w:rPr>
-            <w:fldChar w:fldCharType="begin"/>
-          </w:r>
-          <w:r>
-            <w:rPr>
-              <w:rFonts w:ascii="Arial" w:hAnsi="Arial" w:cs="Arial"/>
-            </w:rPr>
-            <w:instrText xml:space="preserve"> CITATION Cou24 \l 7177 </w:instrText>
-          </w:r>
-          <w:r>
-            <w:rPr>
-              <w:rFonts w:ascii="Arial" w:hAnsi="Arial" w:cs="Arial"/>
-            </w:rPr>
-            <w:fldChar w:fldCharType="separate"/>
-          </w:r>
-          <w:r>
-            <w:rPr>
-              <w:rFonts w:ascii="Arial" w:hAnsi="Arial" w:cs="Arial"/>
-              <w:noProof/>
-            </w:rPr>
-            <w:t xml:space="preserve"> (Council, 2024)</w:t>
-          </w:r>
-          <w:r>
-            <w:rPr>
-              <w:rFonts w:ascii="Arial" w:hAnsi="Arial" w:cs="Arial"/>
-            </w:rPr>
-            <w:fldChar w:fldCharType="end"/>
-          </w:r>
-        </w:sdtContent>
-      </w:sdt>
-      <w:r>
-        <w:rPr>
-          <w:rFonts w:ascii="Arial" w:hAnsi="Arial" w:cs="Arial"/>
-        </w:rPr>
-        <w:t xml:space="preserve">. </w:t>
+        <w:t>The South African Nursing Council (SANC) guidelines offer a framework for nurses providing cancer care, ensuring that care is focused on patients and meets high standards (Council S. A., 2020). Oncology nurses follow the SANC's guidelines for practice and receive specialized education and training (Staff, 2023). They adhere to ethical principles while caring for cancer patients, respecting their rights and encouraging informed choices (Mary Johnson, 2024). Nurses are encouraged to keep learning to stay informed about the newest developments in cancer care (DAVIDS, 2006). Teaming up with other healthcare workers ensures that patients receive comprehensive and coordinated care throughout their cancer journey, which ultimately leads to better outcomes for patients in South Africa (Council, 2024).</w:t>
       </w:r>
     </w:p>
     <w:p>
@@ -5152,247 +4556,21 @@
         <w:rPr>
           <w:rFonts w:ascii="Arial" w:hAnsi="Arial" w:cs="Arial"/>
         </w:rPr>
-        <w:t>Evidence-Based Practice (EBP) Guidelines serve as essential tools in nursing practice, integrating research evidence with clinical expertise and patient preferences to inform decision-making. Nurses evaluate and in</w:t>
-      </w:r>
-      <w:r>
-        <w:rPr>
-          <w:rFonts w:ascii="Arial" w:hAnsi="Arial" w:cs="Arial"/>
-        </w:rPr>
-        <w:t>corpo</w:t>
-      </w:r>
-      <w:r>
-        <w:rPr>
-          <w:rFonts w:ascii="Arial" w:hAnsi="Arial" w:cs="Arial"/>
-        </w:rPr>
-        <w:t>rate research findings into their practice, tailoring care plans to meet individual patient needs</w:t>
-      </w:r>
-      <w:sdt>
-        <w:sdtPr>
-          <w:rPr>
-            <w:rFonts w:ascii="Arial" w:hAnsi="Arial" w:cs="Arial"/>
-          </w:rPr>
-          <w:id w:val="-1019920595"/>
-          <w:citation/>
-        </w:sdtPr>
-        <w:sdtContent>
-          <w:r>
-            <w:rPr>
-              <w:rFonts w:ascii="Arial" w:hAnsi="Arial" w:cs="Arial"/>
-            </w:rPr>
-            <w:fldChar w:fldCharType="begin"/>
-          </w:r>
-          <w:r>
-            <w:rPr>
-              <w:rFonts w:ascii="Arial" w:hAnsi="Arial" w:cs="Arial"/>
-            </w:rPr>
-            <w:instrText xml:space="preserve"> CITATION DrT20 \l 7177 </w:instrText>
-          </w:r>
-          <w:r>
-            <w:rPr>
-              <w:rFonts w:ascii="Arial" w:hAnsi="Arial" w:cs="Arial"/>
-            </w:rPr>
-            <w:fldChar w:fldCharType="separate"/>
-          </w:r>
-          <w:r>
-            <w:rPr>
-              <w:rFonts w:ascii="Arial" w:hAnsi="Arial" w:cs="Arial"/>
-              <w:noProof/>
-            </w:rPr>
-            <w:t xml:space="preserve"> (Dr. Tiffany Avery, 2020)</w:t>
-          </w:r>
-          <w:r>
-            <w:rPr>
-              <w:rFonts w:ascii="Arial" w:hAnsi="Arial" w:cs="Arial"/>
-            </w:rPr>
-            <w:fldChar w:fldCharType="end"/>
-          </w:r>
-        </w:sdtContent>
-      </w:sdt>
-      <w:r>
-        <w:rPr>
-          <w:rFonts w:ascii="Arial" w:hAnsi="Arial" w:cs="Arial"/>
-        </w:rPr>
-        <w:t>. Implement</w:t>
-      </w:r>
-      <w:r>
-        <w:rPr>
-          <w:rFonts w:ascii="Arial" w:hAnsi="Arial" w:cs="Arial"/>
-        </w:rPr>
-        <w:t>ing</w:t>
-      </w:r>
-      <w:r>
-        <w:rPr>
-          <w:rFonts w:ascii="Arial" w:hAnsi="Arial" w:cs="Arial"/>
-        </w:rPr>
-        <w:t xml:space="preserve"> EBP guidelines involves adopting standardi</w:t>
-      </w:r>
-      <w:r>
-        <w:rPr>
-          <w:rFonts w:ascii="Arial" w:hAnsi="Arial" w:cs="Arial"/>
-        </w:rPr>
-        <w:t>s</w:t>
-      </w:r>
-      <w:r>
-        <w:rPr>
-          <w:rFonts w:ascii="Arial" w:hAnsi="Arial" w:cs="Arial"/>
-        </w:rPr>
-        <w:t>ed protocols and interventions, with ongoing monitoring of patient outcomes to ensure effectiveness</w:t>
-      </w:r>
-      <w:sdt>
-        <w:sdtPr>
-          <w:rPr>
-            <w:rFonts w:ascii="Arial" w:hAnsi="Arial" w:cs="Arial"/>
-          </w:rPr>
-          <w:id w:val="111491043"/>
-          <w:citation/>
-        </w:sdtPr>
-        <w:sdtContent>
-          <w:r>
-            <w:rPr>
-              <w:rFonts w:ascii="Arial" w:hAnsi="Arial" w:cs="Arial"/>
-            </w:rPr>
-            <w:fldChar w:fldCharType="begin"/>
-          </w:r>
-          <w:r>
-            <w:rPr>
-              <w:rFonts w:ascii="Arial" w:hAnsi="Arial" w:cs="Arial"/>
-            </w:rPr>
-            <w:instrText xml:space="preserve"> CITATION Dep21 \l 7177 </w:instrText>
-          </w:r>
-          <w:r>
-            <w:rPr>
-              <w:rFonts w:ascii="Arial" w:hAnsi="Arial" w:cs="Arial"/>
-            </w:rPr>
-            <w:fldChar w:fldCharType="separate"/>
-          </w:r>
-          <w:r>
-            <w:rPr>
-              <w:rFonts w:ascii="Arial" w:hAnsi="Arial" w:cs="Arial"/>
-              <w:noProof/>
-            </w:rPr>
-            <w:t xml:space="preserve"> (Victoria, 2021)</w:t>
-          </w:r>
-          <w:r>
-            <w:rPr>
-              <w:rFonts w:ascii="Arial" w:hAnsi="Arial" w:cs="Arial"/>
-            </w:rPr>
-            <w:fldChar w:fldCharType="end"/>
-          </w:r>
-        </w:sdtContent>
-      </w:sdt>
-      <w:r>
-        <w:rPr>
-          <w:rFonts w:ascii="Arial" w:hAnsi="Arial" w:cs="Arial"/>
-        </w:rPr>
-        <w:t>. Healthcare organi</w:t>
-      </w:r>
-      <w:r>
-        <w:rPr>
-          <w:rFonts w:ascii="Arial" w:hAnsi="Arial" w:cs="Arial"/>
-        </w:rPr>
-        <w:t>s</w:t>
-      </w:r>
-      <w:r>
-        <w:rPr>
-          <w:rFonts w:ascii="Arial" w:hAnsi="Arial" w:cs="Arial"/>
-        </w:rPr>
-        <w:t>ations and professional bodies are responsible for developing and disseminating EBP guidelines, while nurses are expected to stay updated on current recommendations relevant to their practice</w:t>
-      </w:r>
-      <w:sdt>
-        <w:sdtPr>
-          <w:rPr>
-            <w:rFonts w:ascii="Arial" w:hAnsi="Arial" w:cs="Arial"/>
-          </w:rPr>
-          <w:id w:val="-2120755032"/>
-          <w:citation/>
-        </w:sdtPr>
-        <w:sdtContent>
-          <w:r>
-            <w:rPr>
-              <w:rFonts w:ascii="Arial" w:hAnsi="Arial" w:cs="Arial"/>
-            </w:rPr>
-            <w:fldChar w:fldCharType="begin"/>
-          </w:r>
-          <w:r>
-            <w:rPr>
-              <w:rFonts w:ascii="Arial" w:hAnsi="Arial" w:cs="Arial"/>
-            </w:rPr>
-            <w:instrText xml:space="preserve"> CITATION Ran23 \l 7177 </w:instrText>
-          </w:r>
-          <w:r>
-            <w:rPr>
-              <w:rFonts w:ascii="Arial" w:hAnsi="Arial" w:cs="Arial"/>
-            </w:rPr>
-            <w:fldChar w:fldCharType="separate"/>
-          </w:r>
-          <w:r>
-            <w:rPr>
-              <w:rFonts w:ascii="Arial" w:hAnsi="Arial" w:cs="Arial"/>
-              <w:noProof/>
-            </w:rPr>
-            <w:t xml:space="preserve"> (Randa Elsheikh, 2023)</w:t>
-          </w:r>
-          <w:r>
-            <w:rPr>
-              <w:rFonts w:ascii="Arial" w:hAnsi="Arial" w:cs="Arial"/>
-            </w:rPr>
-            <w:fldChar w:fldCharType="end"/>
-          </w:r>
-        </w:sdtContent>
-      </w:sdt>
-      <w:r>
-        <w:rPr>
-          <w:rFonts w:ascii="Arial" w:hAnsi="Arial" w:cs="Arial"/>
-        </w:rPr>
-        <w:t xml:space="preserve">. Ultimately, EBP guidelines contribute to improved quality and safety in patient care by ensuring that interventions are based on the best available evidence </w:t>
-      </w:r>
-      <w:sdt>
-        <w:sdtPr>
-          <w:rPr>
-            <w:rFonts w:ascii="Arial" w:hAnsi="Arial" w:cs="Arial"/>
-          </w:rPr>
-          <w:id w:val="1214779954"/>
-          <w:citation/>
-        </w:sdtPr>
-        <w:sdtContent>
-          <w:r>
-            <w:rPr>
-              <w:rFonts w:ascii="Arial" w:hAnsi="Arial" w:cs="Arial"/>
-            </w:rPr>
-            <w:fldChar w:fldCharType="begin"/>
-          </w:r>
-          <w:r>
-            <w:rPr>
-              <w:rFonts w:ascii="Arial" w:hAnsi="Arial" w:cs="Arial"/>
-            </w:rPr>
-            <w:instrText xml:space="preserve"> CITATION Uni22 \l 7177 </w:instrText>
-          </w:r>
-          <w:r>
-            <w:rPr>
-              <w:rFonts w:ascii="Arial" w:hAnsi="Arial" w:cs="Arial"/>
-            </w:rPr>
-            <w:fldChar w:fldCharType="separate"/>
-          </w:r>
-          <w:r>
-            <w:rPr>
-              <w:rFonts w:ascii="Arial" w:hAnsi="Arial" w:cs="Arial"/>
-              <w:noProof/>
-            </w:rPr>
-            <w:t>(Town, 2022)</w:t>
-          </w:r>
-          <w:r>
-            <w:rPr>
-              <w:rFonts w:ascii="Arial" w:hAnsi="Arial" w:cs="Arial"/>
-            </w:rPr>
-            <w:fldChar w:fldCharType="end"/>
-          </w:r>
-        </w:sdtContent>
-      </w:sdt>
-      <w:r>
-        <w:rPr>
-          <w:rFonts w:ascii="Arial" w:hAnsi="Arial" w:cs="Arial"/>
-        </w:rPr>
-        <w:t>.</w:t>
+        <w:t>Nursing care is based on Evidence-Based Practice (EBP) Guidelines, which use real-life knowledge, patient needs, and research to help nurses make decisions. Nurses look at research to create care plans that suit each patient (</w:t>
+      </w:r>
+      <w:proofErr w:type="spellStart"/>
+      <w:r>
+        <w:rPr>
+          <w:rFonts w:ascii="Arial" w:hAnsi="Arial" w:cs="Arial"/>
+        </w:rPr>
+        <w:t>Dr.</w:t>
+      </w:r>
+      <w:proofErr w:type="spellEnd"/>
+      <w:r>
+        <w:rPr>
+          <w:rFonts w:ascii="Arial" w:hAnsi="Arial" w:cs="Arial"/>
+        </w:rPr>
+        <w:t xml:space="preserve"> Tiffany Avery, 2020). To use EBP suggestions, nurses need to follow set steps and regularly check how well patients are doing (Victoria, 2021). Healthcare groups make and share these guidelines, and nurses should keep up with the latest advice that matters to their work (Randa Elsheikh, 2023). By using the best evidence for treatments, EBP guidelines help make patient care safer and better (Town, 2022).</w:t>
       </w:r>
     </w:p>
     <w:p>
@@ -5405,27 +4583,10 @@
     </w:p>
     <w:p>
       <w:pPr>
-        <w:ind w:right="646"/>
-        <w:rPr>
-          <w:rFonts w:ascii="Arial" w:hAnsi="Arial" w:cs="Arial"/>
-        </w:rPr>
-      </w:pPr>
-    </w:p>
-    <w:p>
-      <w:pPr>
-        <w:ind w:left="646" w:right="646"/>
-        <w:rPr>
-          <w:rFonts w:ascii="Arial" w:hAnsi="Arial" w:cs="Arial"/>
-        </w:rPr>
-      </w:pPr>
-    </w:p>
-    <w:p>
-      <w:pPr>
         <w:pStyle w:val="Caption"/>
         <w:keepNext/>
       </w:pPr>
       <w:r>
-        <w:lastRenderedPageBreak/>
         <w:t xml:space="preserve">Table </w:t>
       </w:r>
       <w:r>
@@ -5815,6 +4976,7 @@
               <w:ind w:left="646" w:right="646"/>
             </w:pPr>
             <w:r>
+              <w:lastRenderedPageBreak/>
               <w:t>1993</w:t>
             </w:r>
           </w:p>
@@ -6103,8 +5265,8 @@
           </w:p>
         </w:tc>
       </w:tr>
-      <w:bookmarkEnd w:id="12"/>
-      <w:bookmarkEnd w:id="13"/>
+      <w:bookmarkEnd w:id="9"/>
+      <w:bookmarkEnd w:id="10"/>
     </w:tbl>
     <w:p>
       <w:pPr>
@@ -6308,7 +5470,6 @@
           <w:u w:val="single"/>
           <w:lang w:val="en-US"/>
         </w:rPr>
-        <w:lastRenderedPageBreak/>
         <w:t>Nature of the problem</w:t>
       </w:r>
       <w:r>
@@ -6506,7 +5667,15 @@
           <w:rFonts w:ascii="Arial" w:hAnsi="Arial" w:cs="Arial"/>
           <w:lang w:val="en-US"/>
         </w:rPr>
-        <w:t xml:space="preserve"> patient health and well-being. It can lead to the progression of the disease, a need for more aggressive treatment, and a lower chance of survival.</w:t>
+        <w:t xml:space="preserve"> patient health and well-being. It can lead to the progression of the disease, a need for more aggressive treatment, and a </w:t>
+      </w:r>
+      <w:r>
+        <w:rPr>
+          <w:rFonts w:ascii="Arial" w:hAnsi="Arial" w:cs="Arial"/>
+          <w:lang w:val="en-US"/>
+        </w:rPr>
+        <w:lastRenderedPageBreak/>
+        <w:t>lower chance of survival.</w:t>
       </w:r>
       <w:sdt>
         <w:sdtPr>
@@ -6968,7 +6137,6 @@
           <w:rFonts w:ascii="Arial" w:hAnsi="Arial" w:cs="Arial"/>
           <w:lang w:val="en-US"/>
         </w:rPr>
-        <w:lastRenderedPageBreak/>
         <w:t>Identify Causal Factors</w:t>
       </w:r>
       <w:r>
@@ -7099,6 +6267,7 @@
           <w:rFonts w:ascii="Arial" w:hAnsi="Arial" w:cs="Arial"/>
           <w:lang w:val="en-US"/>
         </w:rPr>
+        <w:lastRenderedPageBreak/>
         <w:t xml:space="preserve">Conduct surveys and focus groups to understand patient knowledge, attitudes, and </w:t>
       </w:r>
       <w:proofErr w:type="spellStart"/>
@@ -7517,14 +6686,7 @@
         <w:rPr>
           <w:rFonts w:ascii="Arial" w:eastAsia="Aptos" w:hAnsi="Arial" w:cs="Arial"/>
         </w:rPr>
-        <w:t xml:space="preserve">This project aimed to implement a Clinical Decision Support System (CDSS). Cancer misdiagnosis, which frequently results from human error and inefficiencies in the diagnostic procedure, can seriously jeopardise patient health and well-being (Hall et al.). By utilising technology and </w:t>
-      </w:r>
-      <w:r>
-        <w:rPr>
-          <w:rFonts w:ascii="Arial" w:eastAsia="Aptos" w:hAnsi="Arial" w:cs="Arial"/>
-        </w:rPr>
-        <w:lastRenderedPageBreak/>
-        <w:t>evidence-based methods, this project seeks to address these challenges to enhance the timeliness and accuracy of cancer detection.</w:t>
+        <w:t>This project aimed to implement a Clinical Decision Support System (CDSS). Cancer misdiagnosis, which frequently results from human error and inefficiencies in the diagnostic procedure, can seriously jeopardise patient health and well-being (Hall et al.). By utilising technology and evidence-based methods, this project seeks to address these challenges to enhance the timeliness and accuracy of cancer detection.</w:t>
       </w:r>
     </w:p>
     <w:p>
@@ -7620,7 +6782,14 @@
         <w:rPr>
           <w:rFonts w:ascii="Arial" w:eastAsia="Aptos" w:hAnsi="Arial" w:cs="Arial"/>
         </w:rPr>
-        <w:t>: The project’s success will be measured by tracking the average time between the onset of symptoms and diagnosis before and after the CDSS was implemented. Through data analysis, the 20% reduction target will be monitored monthly.</w:t>
+        <w:t xml:space="preserve">: The project’s success will be measured by tracking the average time between the onset of symptoms and diagnosis before and after </w:t>
+      </w:r>
+      <w:r>
+        <w:rPr>
+          <w:rFonts w:ascii="Arial" w:eastAsia="Aptos" w:hAnsi="Arial" w:cs="Arial"/>
+        </w:rPr>
+        <w:lastRenderedPageBreak/>
+        <w:t>the CDSS was implemented. Through data analysis, the 20% reduction target will be monitored monthly.</w:t>
       </w:r>
     </w:p>
     <w:p>
@@ -7796,7 +6965,6 @@
       </w:pPr>
       <w:bookmarkStart w:id="19" w:name="_Toc180244644"/>
       <w:r>
-        <w:lastRenderedPageBreak/>
         <w:t xml:space="preserve">Table </w:t>
       </w:r>
       <w:r>
@@ -8326,6 +7494,7 @@
           </w:tcPr>
           <w:p>
             <w:r>
+              <w:lastRenderedPageBreak/>
               <w:t>Extended pain and suffering</w:t>
             </w:r>
           </w:p>
@@ -8872,14 +8041,7 @@
         <w:rPr>
           <w:rFonts w:ascii="Arial" w:hAnsi="Arial" w:cs="Arial"/>
         </w:rPr>
-        <w:t xml:space="preserve">providing the symptoms that they have noticed themselves. A misinterpretation of symptoms, improperly conducted tests and failure to </w:t>
-      </w:r>
-      <w:r>
-        <w:rPr>
-          <w:rFonts w:ascii="Arial" w:hAnsi="Arial" w:cs="Arial"/>
-        </w:rPr>
-        <w:lastRenderedPageBreak/>
-        <w:t xml:space="preserve">offer cancer screenings are some of the most common causes </w:t>
+        <w:t xml:space="preserve">providing the symptoms that they have noticed themselves. A misinterpretation of symptoms, improperly conducted tests and failure to offer cancer screenings are some of the most common causes </w:t>
       </w:r>
       <w:r>
         <w:rPr>
@@ -8987,6 +8149,7 @@
         <w:rPr>
           <w:rFonts w:ascii="Arial" w:hAnsi="Arial" w:cs="Arial"/>
         </w:rPr>
+        <w:lastRenderedPageBreak/>
         <w:t>Having an alert system to notify health practitioners if their patient matches key cancer symptoms</w:t>
       </w:r>
       <w:r>
@@ -14809,12 +13972,12 @@
         <w:rPr>
           <w:rFonts w:ascii="Arial" w:hAnsi="Arial" w:cs="Arial"/>
         </w:rPr>
-      </w:r>
-      <w:r>
-        <w:rPr>
-          <w:rFonts w:ascii="Arial" w:hAnsi="Arial" w:cs="Arial"/>
-        </w:rPr>
         <w:instrText xml:space="preserve"> \* MERGEFORMAT </w:instrText>
+      </w:r>
+      <w:r>
+        <w:rPr>
+          <w:rFonts w:ascii="Arial" w:hAnsi="Arial" w:cs="Arial"/>
+        </w:rPr>
       </w:r>
       <w:r>
         <w:rPr>
@@ -16813,6 +15976,7 @@
     </w:p>
     <w:p>
       <w:pPr>
+        <w:spacing w:line="240" w:lineRule="auto"/>
         <w:ind w:left="720"/>
         <w:rPr>
           <w:rFonts w:ascii="Arial" w:hAnsi="Arial" w:cs="Arial"/>
@@ -16824,11 +15988,12 @@
           <w:rFonts w:ascii="Arial" w:hAnsi="Arial" w:cs="Arial"/>
           <w:lang w:eastAsia="en-ZA"/>
         </w:rPr>
-        <w:t xml:space="preserve">Nursing administration in cancer wards will experience significant changes with the implementation of a Clinical Decision Support System (CDSS). By offering real-time alerts and recommendations based on patient symptoms, nursing managers can enhance their teams' decision-making processes. This data-driven approach fosters a collaborative environment, enabling nurses to assess patient needs more effectively. </w:t>
+        <w:t>Nursing administration in cancer wards will see big changes with the use of a Clinical Decision Support System (CDSS). This system gives real-time alerts and suggestions based on patient symptoms, helping nursing managers make better decisions with their teams. By using data, nurses can work together more</w:t>
       </w:r>
     </w:p>
     <w:p>
       <w:pPr>
+        <w:spacing w:line="240" w:lineRule="auto"/>
         <w:ind w:left="720"/>
         <w:rPr>
           <w:rFonts w:ascii="Arial" w:hAnsi="Arial" w:cs="Arial"/>
@@ -16840,72 +16005,51 @@
           <w:rFonts w:ascii="Arial" w:hAnsi="Arial" w:cs="Arial"/>
           <w:lang w:eastAsia="en-ZA"/>
         </w:rPr>
-        <w:t>The</w:t>
+        <w:t>effectively to meet patient needs</w:t>
       </w:r>
       <w:r>
         <w:rPr>
           <w:rFonts w:ascii="Arial" w:hAnsi="Arial" w:cs="Arial"/>
           <w:lang w:eastAsia="en-ZA"/>
         </w:rPr>
-        <w:t xml:space="preserve"> system showed that it can be applied to the strategic, tactical and operational levels of management.  On a strategic level, nursing management can implement policies on authorized usage of the system. They can also </w:t>
+        <w:t>.</w:t>
       </w:r>
       <w:r>
         <w:rPr>
           <w:rFonts w:ascii="Arial" w:hAnsi="Arial" w:cs="Arial"/>
           <w:lang w:eastAsia="en-ZA"/>
         </w:rPr>
-        <w:t xml:space="preserve">support quality improvement through monitoring patient treatment and performance. On a tactical level they can provide recommendations to specialists and educate patients on treatment methods. </w:t>
+        <w:br/>
       </w:r>
       <w:r>
         <w:rPr>
           <w:rFonts w:ascii="Arial" w:hAnsi="Arial" w:cs="Arial"/>
           <w:lang w:eastAsia="en-ZA"/>
         </w:rPr>
-        <w:t>Additionally, the CDSS will help identify specific areas where nursing staff may require further training and development</w:t>
+        <w:br/>
+        <w:t>The system can be used at different management levels. At the strategic level, nursing managers can create policies for using the system. They can also improve quality by keeping track of patient treatments and staff performance. At the tactical level, they can give advice to specialists and help educate patients about their treatment options. At the operational level, the CDSS can help identify where nursing staff need more training, so they can use the system well.</w:t>
       </w:r>
       <w:r>
         <w:rPr>
           <w:rFonts w:ascii="Arial" w:hAnsi="Arial" w:cs="Arial"/>
           <w:lang w:eastAsia="en-ZA"/>
         </w:rPr>
-        <w:t xml:space="preserve"> on an operational level</w:t>
+        <w:br/>
       </w:r>
       <w:r>
         <w:rPr>
           <w:rFonts w:ascii="Arial" w:hAnsi="Arial" w:cs="Arial"/>
           <w:lang w:eastAsia="en-ZA"/>
         </w:rPr>
-        <w:t xml:space="preserve">, ensuring they are well-equipped to utilize the system efficiently. </w:t>
-      </w:r>
-    </w:p>
-    <w:p>
-      <w:pPr>
-        <w:ind w:left="720"/>
+        <w:br/>
+        <w:t>Overall, this should make work processes better and improve how resources are used, leading to better care for patients. It also promotes continuous learning and improvement in cancer care practices</w:t>
+      </w:r>
+      <w:r>
         <w:rPr>
           <w:rFonts w:ascii="Arial" w:hAnsi="Arial" w:cs="Arial"/>
           <w:lang w:eastAsia="en-ZA"/>
         </w:rPr>
-      </w:pPr>
-      <w:r>
-        <w:rPr>
-          <w:rFonts w:ascii="Arial" w:hAnsi="Arial" w:cs="Arial"/>
-          <w:lang w:eastAsia="en-ZA"/>
-        </w:rPr>
-        <w:t>As a result, improved workflows and resource allocation are anticipated, leading to enhanced efficiency in delivering patient care.</w:t>
-      </w:r>
-      <w:r>
-        <w:rPr>
-          <w:rFonts w:ascii="Arial" w:hAnsi="Arial" w:cs="Arial"/>
-          <w:lang w:eastAsia="en-ZA"/>
-        </w:rPr>
-        <w:t xml:space="preserve"> The feedback also promotes continuous learning and improvement in </w:t>
-      </w:r>
-      <w:r>
-        <w:rPr>
-          <w:rFonts w:ascii="Arial" w:hAnsi="Arial" w:cs="Arial"/>
-          <w:lang w:eastAsia="en-ZA"/>
-        </w:rPr>
-        <w:t>oncology care practices.</w:t>
+        <w:t>.</w:t>
       </w:r>
     </w:p>
     <w:p>
@@ -16948,8 +16092,50 @@
           <w:lang w:eastAsia="en-ZA"/>
           <w14:ligatures w14:val="none"/>
         </w:rPr>
-        <w:t>The implementation of the CDSS will streamline diagnostic and assessment procedures, thereby modernizing nursing care. Nurses will have access to</w:t>
-      </w:r>
+        <w:t>Using the CDSS will make diagnosis and assessment easier, helping to modernize nursing care. Nurses will have access to symptom analysis, which allows them to give more accurate and timely care. Monitoring patient symptoms and receiving treatment suggestions helps strengthen the relationship between nurses and patients, encouraging open communication and trust. Additionally, the CDSS encourages nurses to keep learning about the latest cancer treatments and guidelines, so they stay updated on the best practices. In the end, this increased knowledge helps nursing staff deliver high-quality care and better address patient concerns, resulting in improved experiences for patients in the oncology ward.</w:t>
+      </w:r>
+    </w:p>
+    <w:p>
+      <w:pPr>
+        <w:ind w:left="720"/>
+        <w:rPr>
+          <w:rFonts w:ascii="Arial" w:hAnsi="Arial" w:cs="Arial"/>
+          <w:lang w:val="en-US"/>
+        </w:rPr>
+      </w:pPr>
+    </w:p>
+    <w:p>
+      <w:pPr>
+        <w:pStyle w:val="Heading2"/>
+        <w:ind w:left="720"/>
+        <w:rPr>
+          <w:rFonts w:ascii="Arial" w:hAnsi="Arial" w:cs="Arial"/>
+          <w:sz w:val="28"/>
+          <w:szCs w:val="28"/>
+          <w:lang w:val="en-US"/>
+        </w:rPr>
+      </w:pPr>
+      <w:bookmarkStart w:id="34" w:name="_Toc180413381"/>
+      <w:r>
+        <w:rPr>
+          <w:rFonts w:ascii="Arial" w:hAnsi="Arial" w:cs="Arial"/>
+          <w:sz w:val="28"/>
+          <w:szCs w:val="28"/>
+          <w:lang w:val="en-US"/>
+        </w:rPr>
+        <w:t>Patient Outcomes</w:t>
+      </w:r>
+      <w:bookmarkEnd w:id="34"/>
+    </w:p>
+    <w:p>
+      <w:pPr>
+        <w:ind w:left="720"/>
+        <w:rPr>
+          <w:rFonts w:ascii="Arial" w:hAnsi="Arial" w:cs="Arial"/>
+          <w:lang w:val="en-US"/>
+        </w:rPr>
+      </w:pPr>
+      <w:bookmarkStart w:id="35" w:name="_Toc180413382"/>
       <w:r>
         <w:rPr>
           <w:rFonts w:ascii="Arial" w:eastAsia="Times New Roman" w:hAnsi="Arial" w:cs="Arial"/>
@@ -16957,78 +16143,8 @@
           <w:lang w:eastAsia="en-ZA"/>
           <w14:ligatures w14:val="none"/>
         </w:rPr>
-        <w:t xml:space="preserve"> </w:t>
-      </w:r>
-      <w:r>
-        <w:rPr>
-          <w:rFonts w:ascii="Arial" w:eastAsia="Times New Roman" w:hAnsi="Arial" w:cs="Arial"/>
-          <w:kern w:val="0"/>
-          <w:lang w:eastAsia="en-ZA"/>
-          <w14:ligatures w14:val="none"/>
-        </w:rPr>
-        <w:t>symptom analyses, enabling them to deliver more precise and timely interventions. The ability to monitor patient symptoms and receive treatment recommendations strengthens the nurse-patient relationship, fostering open communication and trust. Moreover, the CDSS encourages nurses to engage in continuous education regarding the latest cancer treatment methods and protocols, ensuring they remain informed about best practices. Ultimately, this expanded knowledge base enhances the nursing staff's capacity to provide high-quality care and effectively address patient concerns, leading to improved patient experiences in the oncology ward.</w:t>
-      </w:r>
-    </w:p>
-    <w:p>
-      <w:pPr>
-        <w:ind w:left="720"/>
-        <w:rPr>
-          <w:rFonts w:ascii="Arial" w:hAnsi="Arial" w:cs="Arial"/>
-          <w:lang w:val="en-US"/>
-        </w:rPr>
-      </w:pPr>
-    </w:p>
-    <w:p>
-      <w:pPr>
-        <w:pStyle w:val="Heading2"/>
-        <w:ind w:left="720"/>
-        <w:rPr>
-          <w:rFonts w:ascii="Arial" w:hAnsi="Arial" w:cs="Arial"/>
-          <w:sz w:val="28"/>
-          <w:szCs w:val="28"/>
-          <w:lang w:val="en-US"/>
-        </w:rPr>
-      </w:pPr>
-      <w:bookmarkStart w:id="34" w:name="_Toc180413381"/>
-      <w:r>
-        <w:rPr>
-          <w:rFonts w:ascii="Arial" w:hAnsi="Arial" w:cs="Arial"/>
-          <w:sz w:val="28"/>
-          <w:szCs w:val="28"/>
-          <w:lang w:val="en-US"/>
-        </w:rPr>
-        <w:t>Patient Outcomes</w:t>
-      </w:r>
-      <w:bookmarkEnd w:id="34"/>
-    </w:p>
-    <w:p>
-      <w:pPr>
-        <w:ind w:left="720"/>
-        <w:rPr>
-          <w:rFonts w:ascii="Arial" w:hAnsi="Arial" w:cs="Arial"/>
-          <w:lang w:val="en-US"/>
-        </w:rPr>
-      </w:pPr>
-      <w:r>
-        <w:rPr>
-          <w:rFonts w:ascii="Arial" w:eastAsia="Times New Roman" w:hAnsi="Arial" w:cs="Arial"/>
-          <w:kern w:val="0"/>
-          <w:lang w:eastAsia="en-ZA"/>
-          <w14:ligatures w14:val="none"/>
-        </w:rPr>
-        <w:t xml:space="preserve">Patient outcomes will experience the most significant impact from the implementation of the CDSS. With timely alerts and recommendations, patients are likely to receive earlier diagnoses and more accurate treatment methods, which can greatly enhance survival rates and overall quality of life. The system's capacity to provide personalized treatment suggestions based on symptom </w:t>
-      </w:r>
-      <w:r>
-        <w:rPr>
-          <w:rFonts w:ascii="Arial" w:eastAsia="Times New Roman" w:hAnsi="Arial" w:cs="Arial"/>
-          <w:kern w:val="0"/>
-          <w:lang w:eastAsia="en-ZA"/>
-          <w14:ligatures w14:val="none"/>
-        </w:rPr>
-        <w:lastRenderedPageBreak/>
-        <w:t>analysis ensures that care is tailored to each patient's specific needs. Furthermore, the CDSS enhances patient safety by reducing the likelihood of diagnostic errors and the potential consequences of incorrect diagnoses. As a result, patients can expect a more effective, efficient, and compassionate healthcare experience, ultimately improving their health and increasing their satisfaction with the care they receive.</w:t>
-      </w:r>
-      <w:bookmarkStart w:id="35" w:name="_Toc180413382"/>
+        <w:t>The implementation of the CDSS will have a big impact on patient outcomes. With timely alerts and recommendations, patients are more likely to get early diagnoses and accurate treatments, which can improve survival rates and overall quality of life. The system can provide personalized treatment suggestions based on symptom analysis, making sure care meets each patient's unique needs. The CDSS also helps protect patients by lowering the risk of diagnostic errors and issues that can result from wrong diagnoses. This means patients can look forward to a healthcare experience that is more effective, efficient, and caring, which can lead to better health and greater satisfaction with their care.</w:t>
+      </w:r>
     </w:p>
     <w:p>
       <w:pPr>
@@ -17096,23 +16212,7 @@
           <w:kern w:val="0"/>
           <w14:ligatures w14:val="none"/>
         </w:rPr>
-        <w:t xml:space="preserve">Despite the constraints encountered during the project, such as limited access to real-world testing environments and time limitations, the feedback gathered from healthcare </w:t>
-      </w:r>
-      <w:r>
-        <w:rPr>
-          <w:rFonts w:ascii="Arial" w:hAnsi="Arial" w:cs="Arial"/>
-          <w:kern w:val="0"/>
-          <w14:ligatures w14:val="none"/>
-        </w:rPr>
-        <w:t>professionals’</w:t>
-      </w:r>
-      <w:r>
-        <w:rPr>
-          <w:rFonts w:ascii="Arial" w:hAnsi="Arial" w:cs="Arial"/>
-          <w:kern w:val="0"/>
-          <w14:ligatures w14:val="none"/>
-        </w:rPr>
-        <w:t xml:space="preserve"> points to a strong support for the integration of CDSS into clinical workflows. This backing demonstrates how the system may lower diagnostic errors, improve patient satisfaction, and improve the standard of healthcare delivery.</w:t>
+        <w:t>Despite the constraints encountered during the project, such as limited access to real-world testing environments and time limitations, the feedback gathered from healthcare professionals’ points to a strong support for the integration of CDSS into clinical workflows. This backing demonstrates how the system may lower diagnostic errors, improve patient satisfaction, and improve the standard of healthcare delivery.</w:t>
       </w:r>
     </w:p>
     <w:p>
@@ -22004,27 +21104,9 @@
   </w:num>
   <w:num w:numId="24" w16cid:durableId="328214390">
     <w:abstractNumId w:val="11"/>
-    <w:lvlOverride w:ilvl="0"/>
-    <w:lvlOverride w:ilvl="1"/>
-    <w:lvlOverride w:ilvl="2"/>
-    <w:lvlOverride w:ilvl="3"/>
-    <w:lvlOverride w:ilvl="4"/>
-    <w:lvlOverride w:ilvl="5"/>
-    <w:lvlOverride w:ilvl="6"/>
-    <w:lvlOverride w:ilvl="7"/>
-    <w:lvlOverride w:ilvl="8"/>
   </w:num>
   <w:num w:numId="25" w16cid:durableId="1638531224">
     <w:abstractNumId w:val="9"/>
-    <w:lvlOverride w:ilvl="0"/>
-    <w:lvlOverride w:ilvl="1"/>
-    <w:lvlOverride w:ilvl="2"/>
-    <w:lvlOverride w:ilvl="3"/>
-    <w:lvlOverride w:ilvl="4"/>
-    <w:lvlOverride w:ilvl="5"/>
-    <w:lvlOverride w:ilvl="6"/>
-    <w:lvlOverride w:ilvl="7"/>
-    <w:lvlOverride w:ilvl="8"/>
   </w:num>
   <w:num w:numId="26" w16cid:durableId="662201294">
     <w:abstractNumId w:val="14"/>

</xml_diff>

<commit_message>
AI changes on pre-implementation.
</commit_message>
<xml_diff>
--- a/VHMHC300 Final Document/Latest Document - BIT Group - VMHC300 QIP Group Project.docx
+++ b/VHMHC300 Final Document/Latest Document - BIT Group - VMHC300 QIP Group Project.docx
@@ -4410,11 +4410,11 @@
           <w:szCs w:val="32"/>
         </w:rPr>
       </w:pPr>
-      <w:bookmarkStart w:id="9" w:name="_Hlk165118508"/>
-      <w:bookmarkStart w:id="10" w:name="_Toc164344145"/>
-      <w:bookmarkStart w:id="11" w:name="_Toc164344144"/>
-      <w:bookmarkStart w:id="12" w:name="_Toc166867561"/>
-      <w:bookmarkStart w:id="13" w:name="_Toc180413365"/>
+      <w:bookmarkStart w:id="9" w:name="_Toc164344144"/>
+      <w:bookmarkStart w:id="10" w:name="_Toc166867561"/>
+      <w:bookmarkStart w:id="11" w:name="_Toc180413365"/>
+      <w:bookmarkStart w:id="12" w:name="_Hlk165118508"/>
+      <w:bookmarkStart w:id="13" w:name="_Toc164344145"/>
       <w:r>
         <w:rPr>
           <w:rFonts w:ascii="Arial" w:hAnsi="Arial" w:cs="Arial"/>
@@ -4423,9 +4423,9 @@
         </w:rPr>
         <w:t>3.QUALITY STANDARD(S) APPLICABLE TO REPORT / PROJECT</w:t>
       </w:r>
+      <w:bookmarkEnd w:id="9"/>
+      <w:bookmarkEnd w:id="10"/>
       <w:bookmarkEnd w:id="11"/>
-      <w:bookmarkEnd w:id="12"/>
-      <w:bookmarkEnd w:id="13"/>
     </w:p>
     <w:p>
       <w:pPr>
@@ -5265,8 +5265,8 @@
           </w:p>
         </w:tc>
       </w:tr>
-      <w:bookmarkEnd w:id="9"/>
-      <w:bookmarkEnd w:id="10"/>
+      <w:bookmarkEnd w:id="12"/>
+      <w:bookmarkEnd w:id="13"/>
     </w:tbl>
     <w:p>
       <w:pPr>
@@ -13581,61 +13581,19 @@
         <w:rPr>
           <w:rFonts w:ascii="Arial" w:hAnsi="Arial" w:cs="Arial"/>
         </w:rPr>
-        <w:t>In this pre-implementation section, we outline the purpose and functionality of the app,</w:t>
-      </w:r>
-      <w:r>
-        <w:rPr>
-          <w:rFonts w:ascii="Arial" w:hAnsi="Arial" w:cs="Arial"/>
-        </w:rPr>
-        <w:t xml:space="preserve"> which is</w:t>
-      </w:r>
-      <w:r>
-        <w:rPr>
-          <w:rFonts w:ascii="Arial" w:hAnsi="Arial" w:cs="Arial"/>
-        </w:rPr>
-        <w:t xml:space="preserve"> designed to help </w:t>
-      </w:r>
-      <w:r>
-        <w:rPr>
-          <w:rFonts w:ascii="Arial" w:hAnsi="Arial" w:cs="Arial"/>
-        </w:rPr>
-        <w:t>p</w:t>
-      </w:r>
-      <w:r>
-        <w:rPr>
-          <w:rFonts w:ascii="Arial" w:hAnsi="Arial" w:cs="Arial"/>
-        </w:rPr>
-        <w:t>ractitioners diagnose</w:t>
-      </w:r>
-      <w:r>
-        <w:rPr>
-          <w:rFonts w:ascii="Arial" w:hAnsi="Arial" w:cs="Arial"/>
-        </w:rPr>
-        <w:t xml:space="preserve"> </w:t>
-      </w:r>
-      <w:r>
-        <w:rPr>
-          <w:rFonts w:ascii="Arial" w:hAnsi="Arial" w:cs="Arial"/>
-        </w:rPr>
-        <w:t xml:space="preserve">by analysing symptoms and providing the highest probability of potential cancer types. Based on the symptoms entered, the app recommends possible solutions or </w:t>
-      </w:r>
-      <w:r>
-        <w:rPr>
-          <w:rFonts w:ascii="Arial" w:hAnsi="Arial" w:cs="Arial"/>
-        </w:rPr>
-        <w:t>treatment methods</w:t>
-      </w:r>
-      <w:r>
-        <w:rPr>
-          <w:rFonts w:ascii="Arial" w:hAnsi="Arial" w:cs="Arial"/>
-        </w:rPr>
-        <w:t xml:space="preserve">, assisting patients concerned about their health risks, particularly those seeking early cancer detection. Key features include symptom input, cancer probability results, treatment recommendations, and the ability to schedule </w:t>
-      </w:r>
-      <w:r>
-        <w:rPr>
-          <w:rFonts w:ascii="Arial" w:hAnsi="Arial" w:cs="Arial"/>
-        </w:rPr>
-        <w:t>specialist appointments.</w:t>
+        <w:t xml:space="preserve">In this pre-implementation section, we outline the app’s purpose and functionality. The app is designed to support healthcare practitioners by </w:t>
+      </w:r>
+      <w:r>
+        <w:rPr>
+          <w:rFonts w:ascii="Arial" w:hAnsi="Arial" w:cs="Arial"/>
+        </w:rPr>
+        <w:t>analysing</w:t>
+      </w:r>
+      <w:r>
+        <w:rPr>
+          <w:rFonts w:ascii="Arial" w:hAnsi="Arial" w:cs="Arial"/>
+        </w:rPr>
+        <w:t xml:space="preserve"> patient-reported symptoms to determine the most likely cancer types. It also provides potential treatment options, helping patients concerned about their health, especially those seeking early cancer detection. The app includes important features like symptom input, cancer probability results, treatment recommendations, and the option to </w:t>
       </w:r>
     </w:p>
     <w:p>
@@ -13646,584 +13604,99 @@
           <w:rFonts w:ascii="Arial" w:hAnsi="Arial" w:cs="Arial"/>
         </w:rPr>
       </w:pPr>
+      <w:r>
+        <w:rPr>
+          <w:rFonts w:ascii="Arial" w:hAnsi="Arial" w:cs="Arial"/>
+        </w:rPr>
+        <w:t>schedule appointments with specialists</w:t>
+      </w:r>
+      <w:r>
+        <w:rPr>
+          <w:rFonts w:ascii="Arial" w:hAnsi="Arial" w:cs="Arial"/>
+        </w:rPr>
+        <w:t>.</w:t>
+      </w:r>
     </w:p>
     <w:p>
       <w:pPr>
-        <w:pStyle w:val="ListParagraph"/>
-        <w:ind w:right="646"/>
-        <w:rPr>
-          <w:rFonts w:ascii="Arial" w:hAnsi="Arial" w:cs="Arial"/>
-        </w:rPr>
-      </w:pPr>
-      <w:r>
-        <w:rPr>
-          <w:rFonts w:ascii="Arial" w:hAnsi="Arial" w:cs="Arial"/>
-        </w:rPr>
-        <w:t xml:space="preserve">The user journey begins with a welcoming screen that </w:t>
-      </w:r>
-      <w:r>
-        <w:rPr>
-          <w:rFonts w:ascii="Arial" w:hAnsi="Arial" w:cs="Arial"/>
-        </w:rPr>
-        <w:t>briefly introduces</w:t>
-      </w:r>
-      <w:r>
-        <w:rPr>
-          <w:rFonts w:ascii="Arial" w:hAnsi="Arial" w:cs="Arial"/>
-        </w:rPr>
-        <w:t xml:space="preserve"> </w:t>
-      </w:r>
-      <w:r>
-        <w:rPr>
-          <w:rFonts w:ascii="Arial" w:hAnsi="Arial" w:cs="Arial"/>
-        </w:rPr>
-        <w:t xml:space="preserve">the </w:t>
-      </w:r>
-      <w:r>
-        <w:rPr>
-          <w:rFonts w:ascii="Arial" w:hAnsi="Arial" w:cs="Arial"/>
-        </w:rPr>
-        <w:t xml:space="preserve">app. After clicking </w:t>
-      </w:r>
-      <w:r>
-        <w:rPr>
-          <w:rFonts w:ascii="Arial" w:hAnsi="Arial" w:cs="Arial"/>
-        </w:rPr>
-        <w:t>“</w:t>
-      </w:r>
-      <w:r>
-        <w:rPr>
-          <w:rFonts w:ascii="Arial" w:hAnsi="Arial" w:cs="Arial"/>
-        </w:rPr>
-        <w:t>Next,</w:t>
-      </w:r>
-      <w:r>
-        <w:rPr>
-          <w:rFonts w:ascii="Arial" w:hAnsi="Arial" w:cs="Arial"/>
-        </w:rPr>
-        <w:t>”</w:t>
-      </w:r>
-      <w:r>
-        <w:rPr>
-          <w:rFonts w:ascii="Arial" w:hAnsi="Arial" w:cs="Arial"/>
-        </w:rPr>
-        <w:t xml:space="preserve"> users are directed to the login screen, </w:t>
-      </w:r>
-      <w:r>
-        <w:rPr>
-          <w:rFonts w:ascii="Arial" w:hAnsi="Arial" w:cs="Arial"/>
-        </w:rPr>
-        <w:t>to</w:t>
-      </w:r>
-      <w:r>
-        <w:rPr>
-          <w:rFonts w:ascii="Arial" w:hAnsi="Arial" w:cs="Arial"/>
-        </w:rPr>
-        <w:t xml:space="preserve"> log in or create a new account. </w:t>
-      </w:r>
-      <w:r>
-        <w:rPr>
-          <w:rFonts w:ascii="Arial" w:hAnsi="Arial" w:cs="Arial"/>
-        </w:rPr>
-        <w:t>They</w:t>
-      </w:r>
-      <w:r>
-        <w:rPr>
-          <w:rFonts w:ascii="Arial" w:hAnsi="Arial" w:cs="Arial"/>
-        </w:rPr>
-        <w:t xml:space="preserve"> are taken to a phone number verification page</w:t>
-      </w:r>
-      <w:r>
-        <w:rPr>
-          <w:rFonts w:ascii="Arial" w:hAnsi="Arial" w:cs="Arial"/>
-        </w:rPr>
-        <w:t xml:space="preserve"> upon successful login or signup</w:t>
-      </w:r>
-      <w:r>
-        <w:rPr>
-          <w:rFonts w:ascii="Arial" w:hAnsi="Arial" w:cs="Arial"/>
-        </w:rPr>
-        <w:t>. Collecting details like phone number</w:t>
-      </w:r>
-      <w:r>
-        <w:rPr>
-          <w:rFonts w:ascii="Arial" w:hAnsi="Arial" w:cs="Arial"/>
-        </w:rPr>
-        <w:t>s</w:t>
-      </w:r>
-      <w:r>
-        <w:rPr>
-          <w:rFonts w:ascii="Arial" w:hAnsi="Arial" w:cs="Arial"/>
-        </w:rPr>
-        <w:t>, email, and username</w:t>
-      </w:r>
-      <w:r>
-        <w:rPr>
-          <w:rFonts w:ascii="Arial" w:hAnsi="Arial" w:cs="Arial"/>
-        </w:rPr>
-        <w:t>s</w:t>
-      </w:r>
-      <w:r>
-        <w:rPr>
-          <w:rFonts w:ascii="Arial" w:hAnsi="Arial" w:cs="Arial"/>
-        </w:rPr>
-        <w:t xml:space="preserve"> is essential for securing accounts, enabling password recovery, and ensuring </w:t>
-      </w:r>
-      <w:r>
-        <w:rPr>
-          <w:rFonts w:ascii="Arial" w:hAnsi="Arial" w:cs="Arial"/>
-        </w:rPr>
-        <w:t>personalised</w:t>
-      </w:r>
-      <w:r>
-        <w:rPr>
-          <w:rFonts w:ascii="Arial" w:hAnsi="Arial" w:cs="Arial"/>
-        </w:rPr>
-        <w:t xml:space="preserve"> communication, which builds trust and enhances security.</w:t>
-      </w:r>
-    </w:p>
-    <w:p>
-      <w:pPr>
-        <w:pStyle w:val="ListParagraph"/>
-        <w:ind w:right="646"/>
-        <w:rPr>
-          <w:rFonts w:ascii="Arial" w:hAnsi="Arial" w:cs="Arial"/>
-        </w:rPr>
-      </w:pPr>
-    </w:p>
-    <w:p>
-      <w:pPr>
-        <w:pStyle w:val="ListParagraph"/>
-        <w:ind w:right="646"/>
-        <w:rPr>
-          <w:rFonts w:ascii="Arial" w:hAnsi="Arial" w:cs="Arial"/>
-        </w:rPr>
-      </w:pPr>
-      <w:r>
-        <w:rPr>
-          <w:rFonts w:ascii="Arial" w:hAnsi="Arial" w:cs="Arial"/>
-        </w:rPr>
-        <w:t xml:space="preserve">Once verified, users reach the home page, the central hub for all services. Here, they can select options such as diagnosis, results, treatment </w:t>
+        <w:ind w:left="646" w:right="646"/>
+        <w:rPr>
+          <w:rFonts w:ascii="Arial" w:hAnsi="Arial" w:cs="Arial"/>
+        </w:rPr>
+      </w:pPr>
+      <w:r>
+        <w:rPr>
+          <w:rFonts w:ascii="Arial" w:hAnsi="Arial" w:cs="Arial"/>
+        </w:rPr>
+        <w:br/>
+        <w:t>Users start their journey with a welcome screen that introduces the app. After clicking "Next," they are directed to a login page where they can sign in or create a new account. After logging in, users must check their phone number. This step is important for protecting their accounts and helps them get back into their accounts if they forget their passwords. It also lets the app send them important messages by gathering their phone numbers, email addresses, and usernames.</w:t>
+      </w:r>
+      <w:r>
+        <w:rPr>
+          <w:rFonts w:ascii="Arial" w:hAnsi="Arial" w:cs="Arial"/>
+        </w:rPr>
+        <w:br/>
+        <w:t xml:space="preserve">After verifying their phone number, users will go to the home page, which is the main menu. From this page, they can choose options like diagnosing symptoms, checking results, getting treatment </w:t>
       </w:r>
       <w:r>
         <w:rPr>
           <w:rFonts w:ascii="Arial" w:hAnsi="Arial" w:cs="Arial"/>
         </w:rPr>
         <w:lastRenderedPageBreak/>
-        <w:t xml:space="preserve">recommendations, specialists, and scheduling. The page also features a calendar displaying upcoming appointments, </w:t>
-      </w:r>
-      <w:r>
-        <w:rPr>
-          <w:rFonts w:ascii="Arial" w:hAnsi="Arial" w:cs="Arial"/>
-        </w:rPr>
-        <w:t>manage their healthcare activities effortlessly.</w:t>
-      </w:r>
-    </w:p>
-    <w:p>
-      <w:pPr>
-        <w:pStyle w:val="ListParagraph"/>
-        <w:ind w:right="646"/>
-        <w:rPr>
-          <w:rFonts w:ascii="Arial" w:hAnsi="Arial" w:cs="Arial"/>
-        </w:rPr>
-      </w:pPr>
-    </w:p>
-    <w:p>
-      <w:pPr>
-        <w:pStyle w:val="ListParagraph"/>
-        <w:ind w:right="646"/>
-        <w:rPr>
-          <w:rFonts w:ascii="Arial" w:hAnsi="Arial" w:cs="Arial"/>
-        </w:rPr>
-      </w:pPr>
-      <w:r>
-        <w:rPr>
-          <w:rFonts w:ascii="Arial" w:hAnsi="Arial" w:cs="Arial"/>
-        </w:rPr>
-        <w:t xml:space="preserve">The diagnosis screen enables </w:t>
-      </w:r>
-      <w:r>
-        <w:rPr>
-          <w:rFonts w:ascii="Arial" w:hAnsi="Arial" w:cs="Arial"/>
-        </w:rPr>
-        <w:t>practitioners</w:t>
-      </w:r>
-      <w:r>
-        <w:rPr>
-          <w:rFonts w:ascii="Arial" w:hAnsi="Arial" w:cs="Arial"/>
-        </w:rPr>
-        <w:t xml:space="preserve"> to select symptoms and proceed through detailed questions, including yes/no answers, symptom timelines, and a pain intensity scale. This step-by-step process ensures thorough</w:t>
-      </w:r>
-      <w:r>
-        <w:rPr>
-          <w:rFonts w:ascii="Arial" w:hAnsi="Arial" w:cs="Arial"/>
-        </w:rPr>
-        <w:t xml:space="preserve"> information</w:t>
-      </w:r>
-      <w:r>
-        <w:rPr>
-          <w:rFonts w:ascii="Arial" w:hAnsi="Arial" w:cs="Arial"/>
-        </w:rPr>
-        <w:t xml:space="preserve"> collection, which the user</w:t>
-      </w:r>
-      <w:r>
-        <w:rPr>
-          <w:rFonts w:ascii="Arial" w:hAnsi="Arial" w:cs="Arial"/>
-        </w:rPr>
-        <w:t xml:space="preserve"> confirms</w:t>
-      </w:r>
-      <w:r>
-        <w:rPr>
-          <w:rFonts w:ascii="Arial" w:hAnsi="Arial" w:cs="Arial"/>
-        </w:rPr>
-        <w:t xml:space="preserve"> to support accurate diagnosis.</w:t>
-      </w:r>
-    </w:p>
-    <w:p>
-      <w:pPr>
-        <w:pStyle w:val="ListParagraph"/>
-        <w:ind w:right="646"/>
-        <w:rPr>
-          <w:rFonts w:ascii="Arial" w:hAnsi="Arial" w:cs="Arial"/>
-        </w:rPr>
-      </w:pPr>
-    </w:p>
-    <w:p>
-      <w:pPr>
-        <w:pStyle w:val="ListParagraph"/>
-        <w:ind w:right="646"/>
-        <w:rPr>
-          <w:rFonts w:ascii="Arial" w:hAnsi="Arial" w:cs="Arial"/>
-        </w:rPr>
-      </w:pPr>
-      <w:r>
-        <w:rPr>
-          <w:rFonts w:ascii="Arial" w:hAnsi="Arial" w:cs="Arial"/>
-        </w:rPr>
-        <w:t xml:space="preserve">The result screen displays cancer probabilities through visually appealing graphs showing percentages. A </w:t>
-      </w:r>
-      <w:r>
-        <w:rPr>
-          <w:rFonts w:ascii="Arial" w:hAnsi="Arial" w:cs="Arial"/>
-        </w:rPr>
-        <w:t>“</w:t>
-      </w:r>
-      <w:r>
-        <w:rPr>
-          <w:rFonts w:ascii="Arial" w:hAnsi="Arial" w:cs="Arial"/>
-        </w:rPr>
-        <w:t>Recommendation</w:t>
-      </w:r>
-      <w:r>
-        <w:rPr>
-          <w:rFonts w:ascii="Arial" w:hAnsi="Arial" w:cs="Arial"/>
-        </w:rPr>
-        <w:t>”</w:t>
-      </w:r>
-      <w:r>
-        <w:rPr>
-          <w:rFonts w:ascii="Arial" w:hAnsi="Arial" w:cs="Arial"/>
-        </w:rPr>
-        <w:t xml:space="preserve"> button leads users to further options, including nearby specialists and detailed, graphically presented testing methods. Users can then navigate to the specialist screen, which provides information on specialist roles, contact details, and availability. Finally, the scheduling screen allows users to book appointments with specialists directly, helping them take actionable steps based on their diagnosis results.</w:t>
-      </w:r>
-    </w:p>
-    <w:p>
-      <w:pPr>
-        <w:pStyle w:val="ListParagraph"/>
-        <w:ind w:right="646"/>
-        <w:rPr>
-          <w:rFonts w:ascii="Arial" w:hAnsi="Arial" w:cs="Arial"/>
-        </w:rPr>
-      </w:pPr>
-    </w:p>
-    <w:p>
-      <w:pPr>
-        <w:pStyle w:val="ListParagraph"/>
-        <w:ind w:right="646"/>
-        <w:rPr>
-          <w:rFonts w:ascii="Arial" w:hAnsi="Arial" w:cs="Arial"/>
-        </w:rPr>
-      </w:pPr>
-      <w:r>
-        <w:rPr>
-          <w:rFonts w:ascii="Arial" w:hAnsi="Arial" w:cs="Arial"/>
-        </w:rPr>
-        <w:t>A questionnaire</w:t>
-      </w:r>
-      <w:r>
-        <w:rPr>
-          <w:rFonts w:ascii="Arial" w:hAnsi="Arial" w:cs="Arial"/>
-        </w:rPr>
-        <w:t xml:space="preserve"> (</w:t>
-      </w:r>
-      <w:r>
-        <w:rPr>
-          <w:rFonts w:ascii="Arial" w:hAnsi="Arial" w:cs="Arial"/>
-        </w:rPr>
-        <w:fldChar w:fldCharType="begin"/>
-      </w:r>
-      <w:r>
-        <w:rPr>
-          <w:rFonts w:ascii="Arial" w:hAnsi="Arial" w:cs="Arial"/>
-        </w:rPr>
-        <w:instrText xml:space="preserve"> REF _Ref177087165 \h </w:instrText>
-      </w:r>
-      <w:r>
-        <w:rPr>
-          <w:rFonts w:ascii="Arial" w:hAnsi="Arial" w:cs="Arial"/>
-        </w:rPr>
-        <w:instrText xml:space="preserve"> \* MERGEFORMAT </w:instrText>
-      </w:r>
-      <w:r>
-        <w:rPr>
-          <w:rFonts w:ascii="Arial" w:hAnsi="Arial" w:cs="Arial"/>
-        </w:rPr>
-      </w:r>
-      <w:r>
-        <w:rPr>
-          <w:rFonts w:ascii="Arial" w:hAnsi="Arial" w:cs="Arial"/>
-        </w:rPr>
-        <w:fldChar w:fldCharType="separate"/>
-      </w:r>
-      <w:r>
-        <w:t>Annexure A</w:t>
-      </w:r>
-      <w:r>
-        <w:rPr>
-          <w:rFonts w:ascii="Arial" w:hAnsi="Arial" w:cs="Arial"/>
-        </w:rPr>
-        <w:fldChar w:fldCharType="end"/>
-      </w:r>
-      <w:r>
-        <w:rPr>
-          <w:rFonts w:ascii="Arial" w:hAnsi="Arial" w:cs="Arial"/>
-        </w:rPr>
-        <w:t>)</w:t>
-      </w:r>
-      <w:r>
-        <w:rPr>
-          <w:rFonts w:ascii="Arial" w:hAnsi="Arial" w:cs="Arial"/>
-        </w:rPr>
-        <w:t xml:space="preserve"> was </w:t>
-      </w:r>
-      <w:r>
-        <w:rPr>
-          <w:rFonts w:ascii="Arial" w:hAnsi="Arial" w:cs="Arial"/>
-        </w:rPr>
-        <w:t xml:space="preserve">also </w:t>
-      </w:r>
-      <w:r>
-        <w:rPr>
-          <w:rFonts w:ascii="Arial" w:hAnsi="Arial" w:cs="Arial"/>
-        </w:rPr>
-        <w:t>developed to</w:t>
-      </w:r>
-      <w:r>
-        <w:rPr>
-          <w:rFonts w:ascii="Arial" w:hAnsi="Arial" w:cs="Arial"/>
-        </w:rPr>
-        <w:t xml:space="preserve"> </w:t>
-      </w:r>
-      <w:r>
-        <w:rPr>
-          <w:rFonts w:ascii="Arial" w:hAnsi="Arial" w:cs="Arial"/>
-        </w:rPr>
-        <w:t>gather</w:t>
-      </w:r>
-      <w:r>
-        <w:rPr>
-          <w:rFonts w:ascii="Arial" w:hAnsi="Arial" w:cs="Arial"/>
-        </w:rPr>
-        <w:t xml:space="preserve"> more information on whether practitioners have </w:t>
-      </w:r>
-      <w:r>
-        <w:rPr>
-          <w:rFonts w:ascii="Arial" w:hAnsi="Arial" w:cs="Arial"/>
-        </w:rPr>
-        <w:t xml:space="preserve">used </w:t>
-      </w:r>
-      <w:r>
-        <w:rPr>
-          <w:rFonts w:ascii="Arial" w:hAnsi="Arial" w:cs="Arial"/>
-        </w:rPr>
-        <w:t xml:space="preserve">a similar system before in their career. The questionnaire can be answered in </w:t>
-      </w:r>
-      <w:proofErr w:type="gramStart"/>
-      <w:r>
-        <w:rPr>
-          <w:rFonts w:ascii="Arial" w:hAnsi="Arial" w:cs="Arial"/>
-        </w:rPr>
-        <w:t>the</w:t>
-      </w:r>
-      <w:r>
-        <w:rPr>
-          <w:rFonts w:ascii="Arial" w:hAnsi="Arial" w:cs="Arial"/>
-        </w:rPr>
-        <w:t xml:space="preserve"> </w:t>
-      </w:r>
-      <w:r>
-        <w:rPr>
-          <w:rFonts w:ascii="Arial" w:hAnsi="Arial" w:cs="Arial"/>
-        </w:rPr>
-        <w:t>an</w:t>
-      </w:r>
-      <w:proofErr w:type="gramEnd"/>
-      <w:r>
-        <w:rPr>
-          <w:rFonts w:ascii="Arial" w:hAnsi="Arial" w:cs="Arial"/>
-        </w:rPr>
-        <w:t xml:space="preserve"> interview</w:t>
-      </w:r>
-      <w:r>
-        <w:rPr>
-          <w:rFonts w:ascii="Arial" w:hAnsi="Arial" w:cs="Arial"/>
-        </w:rPr>
-        <w:t xml:space="preserve"> format </w:t>
-      </w:r>
-      <w:r>
-        <w:rPr>
-          <w:rFonts w:ascii="Arial" w:hAnsi="Arial" w:cs="Arial"/>
-        </w:rPr>
-        <w:t xml:space="preserve">or after </w:t>
-      </w:r>
-      <w:r>
-        <w:rPr>
-          <w:rFonts w:ascii="Arial" w:hAnsi="Arial" w:cs="Arial"/>
-        </w:rPr>
-        <w:t xml:space="preserve">the practitioner has </w:t>
-      </w:r>
-      <w:r>
-        <w:rPr>
-          <w:rFonts w:ascii="Arial" w:hAnsi="Arial" w:cs="Arial"/>
-        </w:rPr>
-        <w:t xml:space="preserve">used </w:t>
-      </w:r>
-      <w:r>
-        <w:rPr>
-          <w:rFonts w:ascii="Arial" w:hAnsi="Arial" w:cs="Arial"/>
-        </w:rPr>
-        <w:t xml:space="preserve">our implementation. </w:t>
-      </w:r>
-    </w:p>
-    <w:p>
-      <w:pPr>
-        <w:pStyle w:val="ListParagraph"/>
-        <w:ind w:right="646"/>
-        <w:rPr>
-          <w:rFonts w:ascii="Arial" w:hAnsi="Arial" w:cs="Arial"/>
-        </w:rPr>
-      </w:pPr>
-    </w:p>
-    <w:p>
-      <w:pPr>
-        <w:pStyle w:val="ListParagraph"/>
-        <w:ind w:right="646"/>
-        <w:rPr>
-          <w:rFonts w:ascii="Arial" w:hAnsi="Arial" w:cs="Arial"/>
-        </w:rPr>
-      </w:pPr>
-      <w:r>
-        <w:rPr>
-          <w:rFonts w:ascii="Arial" w:hAnsi="Arial" w:cs="Arial"/>
-        </w:rPr>
-        <w:t>The questionnaire can also be used as</w:t>
-      </w:r>
-      <w:r>
-        <w:rPr>
-          <w:rFonts w:ascii="Arial" w:hAnsi="Arial" w:cs="Arial"/>
-        </w:rPr>
-        <w:t xml:space="preserve"> </w:t>
-      </w:r>
-      <w:r>
-        <w:rPr>
-          <w:rFonts w:ascii="Arial" w:hAnsi="Arial" w:cs="Arial"/>
-        </w:rPr>
-        <w:t>feedback on the implementation. This will determine whether it can be seen as an effective method to support those in</w:t>
-      </w:r>
-      <w:r>
-        <w:rPr>
-          <w:rFonts w:ascii="Arial" w:hAnsi="Arial" w:cs="Arial"/>
-        </w:rPr>
-        <w:t xml:space="preserve"> the </w:t>
-      </w:r>
-      <w:r>
-        <w:rPr>
-          <w:rFonts w:ascii="Arial" w:hAnsi="Arial" w:cs="Arial"/>
-        </w:rPr>
-        <w:t>oncology</w:t>
-      </w:r>
-      <w:r>
-        <w:rPr>
-          <w:rFonts w:ascii="Arial" w:hAnsi="Arial" w:cs="Arial"/>
-        </w:rPr>
-        <w:t xml:space="preserve"> practise </w:t>
-      </w:r>
-      <w:r>
-        <w:rPr>
-          <w:rFonts w:ascii="Arial" w:hAnsi="Arial" w:cs="Arial"/>
-        </w:rPr>
-        <w:t>or if such a system would have more downsides when</w:t>
-      </w:r>
-      <w:r>
-        <w:rPr>
-          <w:rFonts w:ascii="Arial" w:hAnsi="Arial" w:cs="Arial"/>
-        </w:rPr>
-        <w:t xml:space="preserve"> </w:t>
-      </w:r>
-      <w:r>
-        <w:rPr>
-          <w:rFonts w:ascii="Arial" w:hAnsi="Arial" w:cs="Arial"/>
-        </w:rPr>
-        <w:t xml:space="preserve">implemented. The main goal is to receive constructive feedback from those who </w:t>
-      </w:r>
-      <w:r>
-        <w:rPr>
-          <w:rFonts w:ascii="Arial" w:hAnsi="Arial" w:cs="Arial"/>
-        </w:rPr>
-        <w:t xml:space="preserve">have </w:t>
-      </w:r>
-      <w:r>
-        <w:rPr>
-          <w:rFonts w:ascii="Arial" w:hAnsi="Arial" w:cs="Arial"/>
-        </w:rPr>
-        <w:t>used our</w:t>
-      </w:r>
-      <w:r>
-        <w:rPr>
-          <w:rFonts w:ascii="Arial" w:hAnsi="Arial" w:cs="Arial"/>
-        </w:rPr>
-        <w:t xml:space="preserve"> implementation. </w:t>
-      </w:r>
-      <w:r>
-        <w:rPr>
-          <w:rFonts w:ascii="Arial" w:hAnsi="Arial" w:cs="Arial"/>
-        </w:rPr>
-        <w:t xml:space="preserve">We also plan to </w:t>
-      </w:r>
-      <w:r>
-        <w:rPr>
-          <w:rFonts w:ascii="Arial" w:hAnsi="Arial" w:cs="Arial"/>
-        </w:rPr>
-        <w:t xml:space="preserve">interview those in the field of oncology where possible. </w:t>
-      </w:r>
-    </w:p>
-    <w:p>
-      <w:pPr>
-        <w:pStyle w:val="ListParagraph"/>
-        <w:ind w:right="646"/>
-        <w:rPr>
-          <w:rFonts w:ascii="Arial" w:hAnsi="Arial" w:cs="Arial"/>
-        </w:rPr>
-      </w:pPr>
-    </w:p>
-    <w:p>
-      <w:pPr>
-        <w:pStyle w:val="ListParagraph"/>
-        <w:ind w:right="646"/>
-        <w:rPr>
-          <w:rFonts w:ascii="Arial" w:hAnsi="Arial" w:cs="Arial"/>
-        </w:rPr>
-      </w:pPr>
+        <w:t>recommendations, finding specialists, or scheduling appointments. There is also a calendar to help users remember their upcoming healthcare activities.</w:t>
+      </w:r>
+      <w:r>
+        <w:rPr>
+          <w:rFonts w:ascii="Arial" w:hAnsi="Arial" w:cs="Arial"/>
+        </w:rPr>
+        <w:br/>
+      </w:r>
+      <w:r>
+        <w:rPr>
+          <w:rFonts w:ascii="Arial" w:hAnsi="Arial" w:cs="Arial"/>
+        </w:rPr>
+        <w:br/>
+        <w:t>In the diagnosis section, users can put in their symptoms and answer easy questions. They will say yes or no, how long they have had the symptoms, and how much pain they feel. This helps the app collect the right information for a better diagnosis. This ensures the app gathers accurate data, leading to more reliable diagnosis results. This comprehensive input process helps ensure more accurate diagnosis results. This detailed process ensures accurate data collection for better diagnosis results.</w:t>
+      </w:r>
+      <w:r>
+        <w:rPr>
+          <w:rFonts w:ascii="Arial" w:hAnsi="Arial" w:cs="Arial"/>
+        </w:rPr>
+        <w:br/>
+      </w:r>
+      <w:r>
+        <w:rPr>
+          <w:rFonts w:ascii="Arial" w:hAnsi="Arial" w:cs="Arial"/>
+        </w:rPr>
+        <w:br/>
+        <w:t>The results page displays cancer probabilities in easy-to-understand graphs. From here, users can click “Recommendations” to view more details, including information on nearby specialists and available testing methods. The specialist section provides contact details and availability, and the scheduling feature allows users to book appointments directly.</w:t>
+      </w:r>
+      <w:r>
+        <w:rPr>
+          <w:rFonts w:ascii="Arial" w:hAnsi="Arial" w:cs="Arial"/>
+        </w:rPr>
+        <w:br/>
+      </w:r>
+      <w:r>
+        <w:rPr>
+          <w:rFonts w:ascii="Arial" w:hAnsi="Arial" w:cs="Arial"/>
+        </w:rPr>
+        <w:br/>
+        <w:t>To gather feedback from healthcare professionals, we’ve created a questionnaire (Annexure A), which can be completed through interviews or after testing the app. The feedback will show if the app is helpful for oncology practices or if there are areas that need improvement. We also plan to interview oncology specialists to get their insights.</w:t>
+      </w:r>
+      <w:r>
+        <w:rPr>
+          <w:rFonts w:ascii="Arial" w:hAnsi="Arial" w:cs="Arial"/>
+        </w:rPr>
+        <w:br/>
+      </w:r>
+      <w:r>
+        <w:rPr>
+          <w:rFonts w:ascii="Arial" w:hAnsi="Arial" w:cs="Arial"/>
+        </w:rPr>
+        <w:br/>
+        <w:t>This part explains our plan before implementation, focusing on gathering feedback to improve the app and make sure it’s useful for both healthcare professionals and patients.</w:t>
+      </w:r>
       <w:r>
         <w:rPr>
           <w:rFonts w:ascii="Arial" w:hAnsi="Arial" w:cs="Arial"/>
@@ -15990,6 +15463,27 @@
         </w:rPr>
         <w:t>Nursing administration in cancer wards will see big changes with the use of a Clinical Decision Support System (CDSS). This system gives real-time alerts and suggestions based on patient symptoms, helping nursing managers make better decisions with their teams. By using data, nurses can work together more</w:t>
       </w:r>
+      <w:r>
+        <w:rPr>
+          <w:rFonts w:ascii="Arial" w:hAnsi="Arial" w:cs="Arial"/>
+          <w:lang w:eastAsia="en-ZA"/>
+        </w:rPr>
+        <w:t xml:space="preserve"> </w:t>
+      </w:r>
+      <w:r>
+        <w:rPr>
+          <w:rFonts w:ascii="Arial" w:hAnsi="Arial" w:cs="Arial"/>
+          <w:lang w:eastAsia="en-ZA"/>
+        </w:rPr>
+        <w:t>effectively to meet patient needs</w:t>
+      </w:r>
+      <w:r>
+        <w:rPr>
+          <w:rFonts w:ascii="Arial" w:hAnsi="Arial" w:cs="Arial"/>
+          <w:lang w:eastAsia="en-ZA"/>
+        </w:rPr>
+        <w:t>.</w:t>
+      </w:r>
     </w:p>
     <w:p>
       <w:pPr>
@@ -16000,27 +15494,6 @@
           <w:lang w:eastAsia="en-ZA"/>
         </w:rPr>
       </w:pPr>
-      <w:r>
-        <w:rPr>
-          <w:rFonts w:ascii="Arial" w:hAnsi="Arial" w:cs="Arial"/>
-          <w:lang w:eastAsia="en-ZA"/>
-        </w:rPr>
-        <w:t>effectively to meet patient needs</w:t>
-      </w:r>
-      <w:r>
-        <w:rPr>
-          <w:rFonts w:ascii="Arial" w:hAnsi="Arial" w:cs="Arial"/>
-          <w:lang w:eastAsia="en-ZA"/>
-        </w:rPr>
-        <w:t>.</w:t>
-      </w:r>
-      <w:r>
-        <w:rPr>
-          <w:rFonts w:ascii="Arial" w:hAnsi="Arial" w:cs="Arial"/>
-          <w:lang w:eastAsia="en-ZA"/>
-        </w:rPr>
-        <w:br/>
-      </w:r>
       <w:r>
         <w:rPr>
           <w:rFonts w:ascii="Arial" w:hAnsi="Arial" w:cs="Arial"/>

</xml_diff>